<commit_message>
Added Analysis section to Breast Cancer Report
</commit_message>
<xml_diff>
--- a/Predicting Presence of Breast Cancer.docx
+++ b/Predicting Presence of Breast Cancer.docx
@@ -666,21 +666,7 @@
             <w:rStyle w:val="Hyperlink"/>
             <w:rFonts w:ascii="Calibri" w:hAnsi="Calibri" w:cs="Calibri"/>
           </w:rPr>
-          <w:t>http://archive.ics.uci.edu/ml/datasets/Bre</w:t>
-        </w:r>
-        <w:r>
-          <w:rPr>
-            <w:rStyle w:val="Hyperlink"/>
-            <w:rFonts w:ascii="Calibri" w:hAnsi="Calibri" w:cs="Calibri"/>
-          </w:rPr>
-          <w:t>a</w:t>
-        </w:r>
-        <w:r>
-          <w:rPr>
-            <w:rStyle w:val="Hyperlink"/>
-            <w:rFonts w:ascii="Calibri" w:hAnsi="Calibri" w:cs="Calibri"/>
-          </w:rPr>
-          <w:t>st+Cancer+Coimbra</w:t>
+          <w:t>http://archive.ics.uci.edu/ml/datasets/Breast+Cancer+Coimbra</w:t>
         </w:r>
       </w:hyperlink>
       <w:r>
@@ -988,6 +974,9 @@
         <w:t xml:space="preserve"> as well as insulin and Glucose</w:t>
       </w:r>
       <w:r>
+        <w:t>, with a value close to 0.8</w:t>
+      </w:r>
+      <w:r>
         <w:t xml:space="preserve">. </w:t>
       </w:r>
     </w:p>
@@ -999,9 +988,9 @@
         </w:rPr>
         <w:lastRenderedPageBreak/>
         <w:drawing>
-          <wp:inline distT="0" distB="0" distL="0" distR="0" wp14:anchorId="2EE26CA1" wp14:editId="1539FAAE">
-            <wp:extent cx="2819400" cy="2365703"/>
-            <wp:effectExtent l="0" t="0" r="0" b="0"/>
+          <wp:inline distT="0" distB="0" distL="0" distR="0" wp14:anchorId="2EE26CA1" wp14:editId="6A7B85FE">
+            <wp:extent cx="3009900" cy="2525548"/>
+            <wp:effectExtent l="0" t="0" r="0" b="1905"/>
             <wp:docPr id="1" name="Picture 1"/>
             <wp:cNvGraphicFramePr>
               <a:graphicFrameLocks xmlns:a="http://schemas.openxmlformats.org/drawingml/2006/main" noChangeAspect="1"/>
@@ -1028,7 +1017,7 @@
                   <pic:spPr>
                     <a:xfrm>
                       <a:off x="0" y="0"/>
-                      <a:ext cx="2906457" cy="2438751"/>
+                      <a:ext cx="3106058" cy="2606232"/>
                     </a:xfrm>
                     <a:prstGeom prst="rect">
                       <a:avLst/>
@@ -1043,11 +1032,27 @@
     </w:p>
     <w:p>
       <w:r>
-        <w:t>Fig. 1</w:t>
+        <w:rPr>
+          <w:b/>
+        </w:rPr>
+        <w:t>Fig. 4</w:t>
       </w:r>
       <w:r>
         <w:t xml:space="preserve"> </w:t>
       </w:r>
+      <w:r>
+        <w:t xml:space="preserve">A color plot to determine which variables have the </w:t>
+      </w:r>
+    </w:p>
+    <w:p>
+      <w:r>
+        <w:t>strongest relationship.</w:t>
+      </w:r>
+    </w:p>
+    <w:p>
+      <w:r>
+        <w:t xml:space="preserve">The correlation of BMI and Leptin was determined to be 0.6. The variables that have a weaker correlation, around 0.2-0.4, include BMI and Glucose, HOMA and Adiponectin, and Insulin and Adiponectin. </w:t>
+      </w:r>
     </w:p>
     <w:p/>
     <w:p>
@@ -1073,8 +1078,6 @@
       <w:r>
         <w:t>in</w:t>
       </w:r>
-      <w:bookmarkStart w:id="0" w:name="_GoBack"/>
-      <w:bookmarkEnd w:id="0"/>
       <w:r>
         <w:t xml:space="preserve">dependent variable. </w:t>
       </w:r>
@@ -1609,21 +1612,62 @@
         </w:tc>
       </w:tr>
     </w:tbl>
+    <w:p>
+      <w:r>
+        <w:rPr>
+          <w:b/>
+        </w:rPr>
+        <w:t>Fig. 5</w:t>
+      </w:r>
+      <w:r>
+        <w:t xml:space="preserve"> Summary of logistic regression model on quantitative attributes</w:t>
+      </w:r>
+    </w:p>
     <w:p/>
     <w:p>
       <w:r>
-        <w:t xml:space="preserve">An increase in glucose </w:t>
-      </w:r>
-      <w:r>
-        <w:t>indicates a 10</w:t>
-      </w:r>
-      <w:r>
-        <w:t xml:space="preserve">% chance increase of cancer. </w:t>
+        <w:t xml:space="preserve">Out of the independent variables, </w:t>
+      </w:r>
+      <w:r>
+        <w:t xml:space="preserve">insulin </w:t>
+      </w:r>
+      <w:r>
+        <w:t>seems to have the highest probabilist</w:t>
+      </w:r>
+      <w:r>
+        <w:t>ic increase of cancer of about 2</w:t>
+      </w:r>
+      <w:r>
+        <w:t xml:space="preserve">0% for every unit increase in </w:t>
+      </w:r>
+      <w:r>
+        <w:t>insulin, with every unit of glucose having a 10% increase chance of cancer</w:t>
+      </w:r>
+      <w:r>
+        <w:t xml:space="preserve">. </w:t>
+      </w:r>
+      <w:r>
+        <w:t xml:space="preserve">However, HOMA and BMI have a negative correlation with cancer. </w:t>
+      </w:r>
+      <w:r>
+        <w:t>About every unit increase in BMI, there’s 13</w:t>
+      </w:r>
+      <w:r>
+        <w:t xml:space="preserve">% decrease in chance of cancer., and every unit of HOMA, there’s a 6% chance of decrease in breast cancer. Adiponectin has </w:t>
+      </w:r>
+      <w:r>
+        <w:t xml:space="preserve">the lowest correlation to cancer, with 0.5% decrease chance of breast cancer for every unit increase of Adiponectin. </w:t>
       </w:r>
     </w:p>
     <w:p/>
     <w:p>
       <w:r>
+        <w:t xml:space="preserve">Cancer data was split with a ratio of 0.75. </w:t>
+      </w:r>
+      <w:r>
+        <w:t xml:space="preserve">A logistic regression model was developed for the splitted cancer data. </w:t>
+      </w:r>
+      <w:r>
         <w:t>The confusion matrix depicts threshold above 0.5</w:t>
       </w:r>
       <w:r>
@@ -1635,6 +1679,8 @@
       <w:r>
         <w:t xml:space="preserve">   FALSE TRUE</w:t>
       </w:r>
+      <w:bookmarkStart w:id="0" w:name="_GoBack"/>
+      <w:bookmarkEnd w:id="0"/>
     </w:p>
     <w:p>
       <w:r>
@@ -1650,6 +1696,12 @@
     <w:p>
       <w:r>
         <w:t xml:space="preserve">The sensitivity is calculated to be 36/48 = 0.75 and specificity was calculated to be 15/39 = 0.38. </w:t>
+      </w:r>
+      <w:r>
+        <w:t xml:space="preserve">The high sensitivity appropriately identifies patients </w:t>
+      </w:r>
+      <w:r>
+        <w:t xml:space="preserve">with the actual disease. </w:t>
       </w:r>
     </w:p>
     <w:p>
@@ -1658,7 +1710,6 @@
           <w:rFonts w:ascii="Helvetica" w:hAnsi="Helvetica" w:cs="Helvetica"/>
           <w:noProof/>
         </w:rPr>
-        <w:lastRenderedPageBreak/>
         <w:drawing>
           <wp:inline distT="0" distB="0" distL="0" distR="0" wp14:anchorId="03A63BDF" wp14:editId="671CCD4A">
             <wp:extent cx="4241800" cy="2623027"/>
@@ -1711,6 +1762,26 @@
     </w:p>
     <w:p>
       <w:r>
+        <w:rPr>
+          <w:b/>
+        </w:rPr>
+        <w:t xml:space="preserve">Fig. </w:t>
+      </w:r>
+      <w:r>
+        <w:rPr>
+          <w:b/>
+        </w:rPr>
+        <w:t>6</w:t>
+      </w:r>
+      <w:r>
+        <w:t xml:space="preserve"> </w:t>
+      </w:r>
+      <w:r>
+        <w:t>ROC curve of false positive rate against true positive rate</w:t>
+      </w:r>
+    </w:p>
+    <w:p>
+      <w:r>
         <w:t xml:space="preserve">The ROC curve demonstrates the tradeoff between sensitivity and specificity. Based on the curve, a threshold of 0.5 was selected. </w:t>
       </w:r>
     </w:p>
@@ -1735,14 +1806,25 @@
       </w:r>
     </w:p>
     <w:p>
+      <w:pPr>
+        <w:rPr>
+          <w:b/>
+        </w:rPr>
+      </w:pPr>
+      <w:r>
+        <w:rPr>
+          <w:b/>
+        </w:rPr>
+        <w:t>A</w:t>
+      </w:r>
       <w:r>
         <w:rPr>
           <w:noProof/>
         </w:rPr>
         <w:drawing>
-          <wp:inline distT="0" distB="0" distL="0" distR="0" wp14:anchorId="4AA5DB54" wp14:editId="57DBF29E">
-            <wp:extent cx="4497659" cy="3073400"/>
-            <wp:effectExtent l="0" t="0" r="0" b="0"/>
+          <wp:inline distT="0" distB="0" distL="0" distR="0" wp14:anchorId="1ED7C39F" wp14:editId="1B4EE1A3">
+            <wp:extent cx="2560667" cy="1790700"/>
+            <wp:effectExtent l="0" t="0" r="5080" b="0"/>
             <wp:docPr id="2" name="Picture 2"/>
             <wp:cNvGraphicFramePr>
               <a:graphicFrameLocks xmlns:a="http://schemas.openxmlformats.org/drawingml/2006/main" noChangeAspect="1"/>
@@ -1769,7 +1851,7 @@
                   <pic:spPr>
                     <a:xfrm>
                       <a:off x="0" y="0"/>
-                      <a:ext cx="4504704" cy="3078214"/>
+                      <a:ext cx="2647597" cy="1851491"/>
                     </a:xfrm>
                     <a:prstGeom prst="rect">
                       <a:avLst/>
@@ -1781,25 +1863,20 @@
           </wp:inline>
         </w:drawing>
       </w:r>
-    </w:p>
-    <w:p>
-      <w:r>
-        <w:t>There exists a downward linear trend with BMI.</w:t>
-      </w:r>
-      <w:r>
-        <w:t xml:space="preserve"> </w:t>
-      </w:r>
-    </w:p>
-    <w:p>
+      <w:r>
+        <w:rPr>
+          <w:b/>
+        </w:rPr>
+        <w:t>B</w:t>
+      </w:r>
       <w:r>
         <w:rPr>
           <w:noProof/>
         </w:rPr>
-        <w:lastRenderedPageBreak/>
         <w:drawing>
-          <wp:inline distT="0" distB="0" distL="0" distR="0" wp14:anchorId="1B3296F8" wp14:editId="7ED65FE0">
-            <wp:extent cx="4483238" cy="3009900"/>
-            <wp:effectExtent l="0" t="0" r="0" b="0"/>
+          <wp:inline distT="0" distB="0" distL="0" distR="0" wp14:anchorId="39B2C136" wp14:editId="19AB065E">
+            <wp:extent cx="2969909" cy="1993900"/>
+            <wp:effectExtent l="0" t="0" r="1905" b="0"/>
             <wp:docPr id="3" name="Picture 3"/>
             <wp:cNvGraphicFramePr>
               <a:graphicFrameLocks xmlns:a="http://schemas.openxmlformats.org/drawingml/2006/main" noChangeAspect="1"/>
@@ -1826,7 +1903,7 @@
                   <pic:spPr>
                     <a:xfrm>
                       <a:off x="0" y="0"/>
-                      <a:ext cx="4493848" cy="3017023"/>
+                      <a:ext cx="2980846" cy="2001243"/>
                     </a:xfrm>
                     <a:prstGeom prst="rect">
                       <a:avLst/>
@@ -1841,6 +1918,30 @@
     </w:p>
     <w:p>
       <w:r>
+        <w:rPr>
+          <w:b/>
+        </w:rPr>
+        <w:t xml:space="preserve">Fig. 7 </w:t>
+      </w:r>
+      <w:r>
+        <w:t xml:space="preserve">Graphical plots depicting the </w:t>
+      </w:r>
+      <w:r>
+        <w:t>correlation of the following: A. BMI and splitted cancer data B. Relationship between Insulin and HOMA</w:t>
+      </w:r>
+    </w:p>
+    <w:p>
+      <w:r>
+        <w:lastRenderedPageBreak/>
+        <w:t>There exists a</w:t>
+      </w:r>
+      <w:r>
+        <w:t xml:space="preserve"> downward linear trend with BMI and an upward positive linear trend with Insulin and HOMA. </w:t>
+      </w:r>
+    </w:p>
+    <w:p/>
+    <w:p>
+      <w:r>
         <w:t xml:space="preserve">There exists a </w:t>
       </w:r>
       <w:r>
@@ -1856,9 +1957,9 @@
           <w:noProof/>
         </w:rPr>
         <w:drawing>
-          <wp:inline distT="0" distB="0" distL="0" distR="0" wp14:anchorId="7F21BCC0" wp14:editId="3F61A225">
-            <wp:extent cx="3217762" cy="1998980"/>
-            <wp:effectExtent l="0" t="0" r="0" b="0"/>
+          <wp:inline distT="0" distB="0" distL="0" distR="0" wp14:anchorId="7F21BCC0" wp14:editId="1AA9B0F5">
+            <wp:extent cx="2882494" cy="1790700"/>
+            <wp:effectExtent l="0" t="0" r="635" b="0"/>
             <wp:docPr id="10" name="Picture 10"/>
             <wp:cNvGraphicFramePr>
               <a:graphicFrameLocks xmlns:a="http://schemas.openxmlformats.org/drawingml/2006/main" noChangeAspect="1"/>
@@ -1885,7 +1986,7 @@
                   <pic:spPr>
                     <a:xfrm>
                       <a:off x="0" y="0"/>
-                      <a:ext cx="3270992" cy="2032048"/>
+                      <a:ext cx="2977959" cy="1850006"/>
                     </a:xfrm>
                     <a:prstGeom prst="rect">
                       <a:avLst/>
@@ -1902,9 +2003,9 @@
           <w:noProof/>
         </w:rPr>
         <w:drawing>
-          <wp:inline distT="0" distB="0" distL="0" distR="0" wp14:anchorId="76B6B3F7" wp14:editId="4DB535B6">
-            <wp:extent cx="3020992" cy="2145034"/>
-            <wp:effectExtent l="0" t="0" r="1905" b="1270"/>
+          <wp:inline distT="0" distB="0" distL="0" distR="0" wp14:anchorId="76B6B3F7" wp14:editId="1A545798">
+            <wp:extent cx="2628900" cy="1866632"/>
+            <wp:effectExtent l="0" t="0" r="0" b="635"/>
             <wp:docPr id="14" name="Picture 14"/>
             <wp:cNvGraphicFramePr>
               <a:graphicFrameLocks xmlns:a="http://schemas.openxmlformats.org/drawingml/2006/main" noChangeAspect="1"/>
@@ -1931,7 +2032,7 @@
                   <pic:spPr>
                     <a:xfrm>
                       <a:off x="0" y="0"/>
-                      <a:ext cx="3053031" cy="2167783"/>
+                      <a:ext cx="2668135" cy="1894490"/>
                     </a:xfrm>
                     <a:prstGeom prst="rect">
                       <a:avLst/>
@@ -1944,17 +2045,36 @@
         </w:drawing>
       </w:r>
     </w:p>
+    <w:p>
+      <w:r>
+        <w:rPr>
+          <w:b/>
+        </w:rPr>
+        <w:t>Fig. 8</w:t>
+      </w:r>
+      <w:r>
+        <w:t xml:space="preserve"> Histogram displaying prevalence of Glucose ad BMI levels</w:t>
+      </w:r>
+    </w:p>
     <w:p/>
     <w:p>
       <w:r>
+        <w:t xml:space="preserve">The Histogram displayed above displays the relative frequency of Glucose and BMI levels in patients. </w:t>
+      </w:r>
+      <w:r>
+        <w:t xml:space="preserve">Most patients seem to have a glucose level at about 90-100 mg/dL. The BMI level seems to be highest around 23 and 28 kg/m2. BMI distribution is fairly well spread. </w:t>
+      </w:r>
+    </w:p>
+    <w:p/>
+    <w:p>
+      <w:r>
         <w:rPr>
           <w:noProof/>
         </w:rPr>
-        <w:lastRenderedPageBreak/>
         <w:drawing>
-          <wp:inline distT="0" distB="0" distL="0" distR="0" wp14:anchorId="3C47F3BE" wp14:editId="15ADDEA8">
-            <wp:extent cx="3543300" cy="2598420"/>
-            <wp:effectExtent l="0" t="0" r="0" b="5080"/>
+          <wp:inline distT="0" distB="0" distL="0" distR="0" wp14:anchorId="3C47F3BE" wp14:editId="7AAC25F6">
+            <wp:extent cx="3632200" cy="2663613"/>
+            <wp:effectExtent l="0" t="0" r="0" b="3810"/>
             <wp:docPr id="8" name="Picture 8"/>
             <wp:cNvGraphicFramePr>
               <a:graphicFrameLocks xmlns:a="http://schemas.openxmlformats.org/drawingml/2006/main" noChangeAspect="1"/>
@@ -1981,7 +2101,7 @@
                   <pic:spPr>
                     <a:xfrm>
                       <a:off x="0" y="0"/>
-                      <a:ext cx="3547769" cy="2601697"/>
+                      <a:ext cx="3642639" cy="2671268"/>
                     </a:xfrm>
                     <a:prstGeom prst="rect">
                       <a:avLst/>
@@ -2002,32 +2122,28 @@
       </w:pPr>
     </w:p>
     <w:p>
-      <w:pPr>
-        <w:rPr>
-          <w:b/>
-        </w:rPr>
-      </w:pPr>
-    </w:p>
-    <w:p>
-      <w:pPr>
-        <w:rPr>
-          <w:b/>
-        </w:rPr>
-      </w:pPr>
-    </w:p>
-    <w:p>
-      <w:pPr>
-        <w:rPr>
-          <w:b/>
-        </w:rPr>
-      </w:pPr>
-    </w:p>
-    <w:p>
-      <w:pPr>
-        <w:rPr>
-          <w:b/>
-        </w:rPr>
-      </w:pPr>
+      <w:r>
+        <w:rPr>
+          <w:b/>
+        </w:rPr>
+        <w:t xml:space="preserve">Fig. 9 </w:t>
+      </w:r>
+      <w:r>
+        <w:t xml:space="preserve">Box and whisker plot depicting age range across different BMI levels. </w:t>
+      </w:r>
+    </w:p>
+    <w:p/>
+    <w:p>
+      <w:r>
+        <w:t xml:space="preserve">A box and whisker plot was constructed to measure BMI levels across different ages. BMI levels were categorized into the following levels: Underweight (less than 19 kg/m2), Normal (19 to 25 kg/m2), Overweight (25 to 30 kg/m2), and Obese (over 30 kg/m2). </w:t>
+      </w:r>
+      <w:r>
+        <w:t xml:space="preserve">Age distribution is more well distributed for individuals with a normal BMI. The median age for obesity and overweight BMI levels tends to be individuals who are older in age, approximately 58-63 years. The median age </w:t>
+      </w:r>
+      <w:r>
+        <w:lastRenderedPageBreak/>
+        <w:t xml:space="preserve">of underweight BMI levels are found more in younger adults, who are approximately 36-38 years old. </w:t>
+      </w:r>
     </w:p>
     <w:p>
       <w:pPr>
@@ -2275,8 +2391,69 @@
         </w:drawing>
       </w:r>
     </w:p>
-    <w:p/>
-    <w:p/>
+    <w:p>
+      <w:r>
+        <w:t>Fig. 10 Residual plots</w:t>
+      </w:r>
+    </w:p>
+    <w:p>
+      <w:pPr>
+        <w:rPr>
+          <w:sz w:val="26"/>
+          <w:szCs w:val="26"/>
+        </w:rPr>
+      </w:pPr>
+    </w:p>
+    <w:p>
+      <w:pPr>
+        <w:rPr>
+          <w:sz w:val="26"/>
+          <w:szCs w:val="26"/>
+        </w:rPr>
+      </w:pPr>
+      <w:r>
+        <w:rPr>
+          <w:sz w:val="26"/>
+          <w:szCs w:val="26"/>
+        </w:rPr>
+        <w:t xml:space="preserve">Residuals </w:t>
+      </w:r>
+      <w:r>
+        <w:rPr>
+          <w:sz w:val="26"/>
+          <w:szCs w:val="26"/>
+        </w:rPr>
+        <w:t xml:space="preserve">measure the difference between the actual and expected value, and how a close a data point is to its real value. </w:t>
+      </w:r>
+      <w:r>
+        <w:rPr>
+          <w:sz w:val="26"/>
+          <w:szCs w:val="26"/>
+        </w:rPr>
+        <w:t xml:space="preserve">Residual plots help to explain how well a model describes the relationship between two variables. </w:t>
+      </w:r>
+    </w:p>
+    <w:p>
+      <w:pPr>
+        <w:rPr>
+          <w:sz w:val="26"/>
+          <w:szCs w:val="26"/>
+        </w:rPr>
+      </w:pPr>
+    </w:p>
+    <w:p>
+      <w:pPr>
+        <w:rPr>
+          <w:b/>
+        </w:rPr>
+      </w:pPr>
+      <w:r>
+        <w:rPr>
+          <w:b/>
+        </w:rPr>
+        <w:t>5. Results and Discussion</w:t>
+      </w:r>
+    </w:p>
     <w:sectPr>
       <w:pgSz w:w="12240" w:h="15840"/>
       <w:pgMar w:top="1440" w:right="1440" w:bottom="1440" w:left="1440" w:header="720" w:footer="720" w:gutter="0"/>

</xml_diff>

<commit_message>
Updated Analysis & Results/Discussion section of report
</commit_message>
<xml_diff>
--- a/Predicting Presence of Breast Cancer.docx
+++ b/Predicting Presence of Breast Cancer.docx
@@ -72,10 +72,23 @@
         <w:t xml:space="preserve">There are many variables that can contribute to the presence of breast cancer: </w:t>
       </w:r>
       <w:r>
-        <w:t xml:space="preserve">Insulin, Gucose, HOMA, Leptin, Adiponectin, and </w:t>
-      </w:r>
-      <w:r>
-        <w:t xml:space="preserve">Resistin to name a few. </w:t>
+        <w:t xml:space="preserve">Insulin, </w:t>
+      </w:r>
+      <w:proofErr w:type="spellStart"/>
+      <w:r>
+        <w:t>Gucose</w:t>
+      </w:r>
+      <w:proofErr w:type="spellEnd"/>
+      <w:r>
+        <w:t xml:space="preserve">, HOMA, Leptin, Adiponectin, and </w:t>
+      </w:r>
+      <w:proofErr w:type="spellStart"/>
+      <w:r>
+        <w:t>Resistin</w:t>
+      </w:r>
+      <w:proofErr w:type="spellEnd"/>
+      <w:r>
+        <w:t xml:space="preserve"> to name a few. </w:t>
       </w:r>
       <w:r>
         <w:t xml:space="preserve">Many epidemiological studies indicate the relationship between obesity and prevalence of breast cancer. </w:t>
@@ -106,7 +119,15 @@
         <w:t>We will begin the analysis with a brief explanation of the factors that contribute to breas</w:t>
       </w:r>
       <w:r>
-        <w:t xml:space="preserve">t cancer diagnosis and how these molecules interact eachother to play a critical role in cancer development. </w:t>
+        <w:t xml:space="preserve">t cancer diagnosis and how these molecules interact </w:t>
+      </w:r>
+      <w:proofErr w:type="spellStart"/>
+      <w:r>
+        <w:t>eachother</w:t>
+      </w:r>
+      <w:proofErr w:type="spellEnd"/>
+      <w:r>
+        <w:t xml:space="preserve"> to play a critical role in cancer development. </w:t>
       </w:r>
       <w:r>
         <w:t>Then, we will analyze a real world, large breast cancer data set, originally posted to UCI Machine Learning (</w:t>
@@ -382,8 +403,19 @@
                 <w:sz w:val="22"/>
                 <w:szCs w:val="22"/>
               </w:rPr>
-              <w:t>Glucose in mass units mg/dL</w:t>
-            </w:r>
+              <w:t>Glucose in mass units mg/</w:t>
+            </w:r>
+            <w:proofErr w:type="spellStart"/>
+            <w:r>
+              <w:rPr>
+                <w:rFonts w:ascii="Arial" w:eastAsia="Times New Roman" w:hAnsi="Arial" w:cs="Arial"/>
+                <w:color w:val="111111"/>
+                <w:sz w:val="22"/>
+                <w:szCs w:val="22"/>
+              </w:rPr>
+              <w:t>dL</w:t>
+            </w:r>
+            <w:proofErr w:type="spellEnd"/>
           </w:p>
         </w:tc>
       </w:tr>
@@ -476,7 +508,29 @@
           <w:sz w:val="23"/>
           <w:szCs w:val="23"/>
         </w:rPr>
-        <w:t>2.1.2 Resistin, Adiponectin, and Leptin</w:t>
+        <w:t xml:space="preserve">2.1.2 </w:t>
+      </w:r>
+      <w:proofErr w:type="spellStart"/>
+      <w:r>
+        <w:rPr>
+          <w:rFonts w:ascii="Calibri" w:eastAsia="Times New Roman" w:hAnsi="Calibri" w:cs="Calibri"/>
+          <w:b/>
+          <w:color w:val="111111"/>
+          <w:sz w:val="23"/>
+          <w:szCs w:val="23"/>
+        </w:rPr>
+        <w:t>Resistin</w:t>
+      </w:r>
+      <w:proofErr w:type="spellEnd"/>
+      <w:r>
+        <w:rPr>
+          <w:rFonts w:ascii="Calibri" w:eastAsia="Times New Roman" w:hAnsi="Calibri" w:cs="Calibri"/>
+          <w:b/>
+          <w:color w:val="111111"/>
+          <w:sz w:val="23"/>
+          <w:szCs w:val="23"/>
+        </w:rPr>
+        <w:t>, Adiponectin, and Leptin</w:t>
       </w:r>
     </w:p>
     <w:p>
@@ -487,7 +541,15 @@
         <w:t>risk of more aggressive breast cancer, adipose tissue, an endocrine organ producing and secreting a large range of factors, may interfere with cancer development. These factors called adipokines are involved in the mediation of inflamma</w:t>
       </w:r>
       <w:r>
-        <w:t xml:space="preserve">tory diseases and obesity. Adipokines, such as leptin, adiponectin, and resistin are produced by different fat depots. They act on breast cancer tissue in an endocrine manner, in a paracrine pathway, and in an autocrine action. The structure of the mammary gland may be in favor of close interaction between mammary adipose tissue and breast tissue, which suggests that adipokines produced by mammary adipose tissue and the tumor cell microenvironment may be the major link between obesity and breast cancer progression and metastasis. </w:t>
+        <w:t xml:space="preserve">tory diseases and obesity. Adipokines, such as leptin, adiponectin, and </w:t>
+      </w:r>
+      <w:proofErr w:type="spellStart"/>
+      <w:r>
+        <w:t>resistin</w:t>
+      </w:r>
+      <w:proofErr w:type="spellEnd"/>
+      <w:r>
+        <w:t xml:space="preserve"> are produced by different fat depots. They act on breast cancer tissue in an endocrine manner, in a paracrine pathway, and in an autocrine action. The structure of the mammary gland may be in favor of close interaction between mammary adipose tissue and breast tissue, which suggests that adipokines produced by mammary adipose tissue and the tumor cell microenvironment may be the major link between obesity and breast cancer progression and metastasis. </w:t>
       </w:r>
     </w:p>
     <w:p>
@@ -675,8 +737,13 @@
       <w:r>
         <w:t xml:space="preserve"> included </w:t>
       </w:r>
-      <w:r>
-        <w:t>anthroprometric parameters, which can be gathered from routine blood analysis. The following table depicts all the important independent variables in prediction of breast cancer.</w:t>
+      <w:proofErr w:type="spellStart"/>
+      <w:r>
+        <w:t>anthroprometric</w:t>
+      </w:r>
+      <w:proofErr w:type="spellEnd"/>
+      <w:r>
+        <w:t xml:space="preserve"> parameters, which can be gathered from routine blood analysis. The following table depicts all the important independent variables in prediction of breast cancer.</w:t>
       </w:r>
     </w:p>
     <w:p/>
@@ -753,7 +820,15 @@
           </w:tcPr>
           <w:p>
             <w:r>
-              <w:t>Glucose (mg/dL) </w:t>
+              <w:t>Glucose (mg/</w:t>
+            </w:r>
+            <w:proofErr w:type="spellStart"/>
+            <w:r>
+              <w:t>dL</w:t>
+            </w:r>
+            <w:proofErr w:type="spellEnd"/>
+            <w:r>
+              <w:t>) </w:t>
             </w:r>
           </w:p>
         </w:tc>
@@ -827,8 +902,13 @@
             <w:tcW w:w="6352" w:type="dxa"/>
           </w:tcPr>
           <w:p>
-            <w:r>
-              <w:t>Resistin (ng/mL) </w:t>
+            <w:proofErr w:type="spellStart"/>
+            <w:r>
+              <w:t>Resistin</w:t>
+            </w:r>
+            <w:proofErr w:type="spellEnd"/>
+            <w:r>
+              <w:t xml:space="preserve"> (ng/mL) </w:t>
             </w:r>
           </w:p>
         </w:tc>
@@ -843,7 +923,23 @@
           </w:tcPr>
           <w:p>
             <w:r>
-              <w:t>MCP-1(pg/dL) </w:t>
+              <w:t>MCP-1(</w:t>
+            </w:r>
+            <w:proofErr w:type="spellStart"/>
+            <w:r>
+              <w:t>pg</w:t>
+            </w:r>
+            <w:proofErr w:type="spellEnd"/>
+            <w:r>
+              <w:t>/</w:t>
+            </w:r>
+            <w:proofErr w:type="spellStart"/>
+            <w:r>
+              <w:t>dL</w:t>
+            </w:r>
+            <w:proofErr w:type="spellEnd"/>
+            <w:r>
+              <w:t>) </w:t>
             </w:r>
           </w:p>
         </w:tc>
@@ -889,7 +985,15 @@
     </w:p>
     <w:p>
       <w:r>
-        <w:t>The following description of the analysis is given without the complete R code, which can be found on Github and as an addendum to the report</w:t>
+        <w:t xml:space="preserve">The following description of the analysis is given without the complete R code, which can be found on </w:t>
+      </w:r>
+      <w:proofErr w:type="spellStart"/>
+      <w:r>
+        <w:t>Github</w:t>
+      </w:r>
+      <w:proofErr w:type="spellEnd"/>
+      <w:r>
+        <w:t xml:space="preserve"> and as an addendum to the report</w:t>
       </w:r>
       <w:r>
         <w:t>.</w:t>
@@ -917,7 +1021,23 @@
     </w:p>
     <w:p>
       <w:r>
-        <w:t xml:space="preserve">The data was read into Rstudio using read.csv(), then checked for missing values. </w:t>
+        <w:t xml:space="preserve">The data was read into </w:t>
+      </w:r>
+      <w:proofErr w:type="spellStart"/>
+      <w:r>
+        <w:t>Rstudio</w:t>
+      </w:r>
+      <w:proofErr w:type="spellEnd"/>
+      <w:r>
+        <w:t xml:space="preserve"> using </w:t>
+      </w:r>
+      <w:proofErr w:type="gramStart"/>
+      <w:r>
+        <w:t>read.csv(</w:t>
+      </w:r>
+      <w:proofErr w:type="gramEnd"/>
+      <w:r>
+        <w:t xml:space="preserve">), then checked for missing values. </w:t>
       </w:r>
       <w:r>
         <w:t>Classification binary variable values were converted by creating a target column</w:t>
@@ -944,6 +1064,11 @@
           <w:b/>
         </w:rPr>
         <w:t>4.2 Renaming Columns</w:t>
+      </w:r>
+    </w:p>
+    <w:p>
+      <w:r>
+        <w:t xml:space="preserve">The classification column was renamed to ‘target’ column as the binary dependent variable. </w:t>
       </w:r>
     </w:p>
     <w:p/>
@@ -1137,8 +1262,13 @@
             <w:tcW w:w="1870" w:type="dxa"/>
           </w:tcPr>
           <w:p>
-            <w:r>
-              <w:t>Pr(&gt;|z|)</w:t>
+            <w:proofErr w:type="spellStart"/>
+            <w:r>
+              <w:t>Pr</w:t>
+            </w:r>
+            <w:proofErr w:type="spellEnd"/>
+            <w:r>
+              <w:t>(&gt;|z|)</w:t>
             </w:r>
           </w:p>
         </w:tc>
@@ -1565,9 +1695,11 @@
             <w:tcW w:w="1870" w:type="dxa"/>
           </w:tcPr>
           <w:p>
+            <w:proofErr w:type="spellStart"/>
             <w:r>
               <w:t>Resistin</w:t>
             </w:r>
+            <w:proofErr w:type="spellEnd"/>
           </w:p>
         </w:tc>
         <w:tc>
@@ -1665,7 +1797,15 @@
         <w:t xml:space="preserve">Cancer data was split with a ratio of 0.75. </w:t>
       </w:r>
       <w:r>
-        <w:t xml:space="preserve">A logistic regression model was developed for the splitted cancer data. </w:t>
+        <w:t xml:space="preserve">A logistic regression model was developed for the </w:t>
+      </w:r>
+      <w:proofErr w:type="spellStart"/>
+      <w:r>
+        <w:t>splitted</w:t>
+      </w:r>
+      <w:proofErr w:type="spellEnd"/>
+      <w:r>
+        <w:t xml:space="preserve"> cancer data. </w:t>
       </w:r>
       <w:r>
         <w:t>The confusion matrix depicts threshold above 0.5</w:t>
@@ -1679,8 +1819,6 @@
       <w:r>
         <w:t xml:space="preserve">   FALSE TRUE</w:t>
       </w:r>
-      <w:bookmarkStart w:id="0" w:name="_GoBack"/>
-      <w:bookmarkEnd w:id="0"/>
     </w:p>
     <w:p>
       <w:r>
@@ -1927,7 +2065,15 @@
         <w:t xml:space="preserve">Graphical plots depicting the </w:t>
       </w:r>
       <w:r>
-        <w:t>correlation of the following: A. BMI and splitted cancer data B. Relationship between Insulin and HOMA</w:t>
+        <w:t xml:space="preserve">correlation of the following: A. BMI and </w:t>
+      </w:r>
+      <w:proofErr w:type="spellStart"/>
+      <w:r>
+        <w:t>splitted</w:t>
+      </w:r>
+      <w:proofErr w:type="spellEnd"/>
+      <w:r>
+        <w:t xml:space="preserve"> cancer data B. Relationship between Insulin and HOMA</w:t>
       </w:r>
     </w:p>
     <w:p>
@@ -1938,9 +2084,6 @@
       <w:r>
         <w:t xml:space="preserve"> downward linear trend with BMI and an upward positive linear trend with Insulin and HOMA. </w:t>
       </w:r>
-    </w:p>
-    <w:p/>
-    <w:p>
       <w:r>
         <w:t xml:space="preserve">There exists a </w:t>
       </w:r>
@@ -1948,7 +2091,18 @@
         <w:t xml:space="preserve">positive </w:t>
       </w:r>
       <w:r>
-        <w:t xml:space="preserve">linear correlation between Insulin and HOMA. </w:t>
+        <w:t>linear correl</w:t>
+      </w:r>
+      <w:r>
+        <w:t>ation between Insulin and HOMA with a Pearson</w:t>
+      </w:r>
+      <w:r>
+        <w:t>’</w:t>
+      </w:r>
+      <w:bookmarkStart w:id="0" w:name="_GoBack"/>
+      <w:bookmarkEnd w:id="0"/>
+      <w:r>
+        <w:t xml:space="preserve">s correlation coefficient around 0.7. </w:t>
       </w:r>
     </w:p>
     <w:p>
@@ -2062,7 +2216,15 @@
         <w:t xml:space="preserve">The Histogram displayed above displays the relative frequency of Glucose and BMI levels in patients. </w:t>
       </w:r>
       <w:r>
-        <w:t xml:space="preserve">Most patients seem to have a glucose level at about 90-100 mg/dL. The BMI level seems to be highest around 23 and 28 kg/m2. BMI distribution is fairly well spread. </w:t>
+        <w:t>Most patients seem to have a glucose level at about 90-100 mg/</w:t>
+      </w:r>
+      <w:proofErr w:type="spellStart"/>
+      <w:r>
+        <w:t>dL</w:t>
+      </w:r>
+      <w:proofErr w:type="spellEnd"/>
+      <w:r>
+        <w:t xml:space="preserve">. The BMI level seems to be highest around 23 and 28 kg/m2. BMI distribution is fairly well spread. </w:t>
       </w:r>
     </w:p>
     <w:p/>
@@ -2135,34 +2297,52 @@
     <w:p/>
     <w:p>
       <w:r>
-        <w:t xml:space="preserve">A box and whisker plot was constructed to measure BMI levels across different ages. BMI levels were categorized into the following levels: Underweight (less than 19 kg/m2), Normal (19 to 25 kg/m2), Overweight (25 to 30 kg/m2), and Obese (over 30 kg/m2). </w:t>
-      </w:r>
-      <w:r>
-        <w:t xml:space="preserve">Age distribution is more well distributed for individuals with a normal BMI. The median age for obesity and overweight BMI levels tends to be individuals who are older in age, approximately 58-63 years. The median age </w:t>
-      </w:r>
-      <w:r>
-        <w:lastRenderedPageBreak/>
-        <w:t xml:space="preserve">of underweight BMI levels are found more in younger adults, who are approximately 36-38 years old. </w:t>
-      </w:r>
-    </w:p>
-    <w:p>
-      <w:pPr>
-        <w:rPr>
-          <w:b/>
-        </w:rPr>
-      </w:pPr>
-    </w:p>
-    <w:p>
-      <w:pPr>
-        <w:rPr>
-          <w:b/>
-        </w:rPr>
-      </w:pPr>
-      <w:r>
-        <w:rPr>
-          <w:b/>
-        </w:rPr>
-        <w:t xml:space="preserve">4.3.2 </w:t>
+        <w:t xml:space="preserve">A box and whisker plot </w:t>
+      </w:r>
+      <w:proofErr w:type="gramStart"/>
+      <w:r>
+        <w:t>was</w:t>
+      </w:r>
+      <w:proofErr w:type="gramEnd"/>
+      <w:r>
+        <w:t xml:space="preserve"> constructed to measure BMI levels across different ages. BMI levels were categorized into the following levels: Underweight (less than 19 kg/m2), Normal (19 to 25 kg/m2), Overweight (25 to 30 kg/m2), and Obese (over 30 kg/m2). </w:t>
+      </w:r>
+      <w:r>
+        <w:t xml:space="preserve">Age distribution is more well distributed for individuals with a normal BMI. The median age for obesity and overweight BMI levels tends to be individuals who are older in age, approximately 58-63 years. The median age of underweight BMI levels </w:t>
+      </w:r>
+      <w:proofErr w:type="gramStart"/>
+      <w:r>
+        <w:t>are</w:t>
+      </w:r>
+      <w:proofErr w:type="gramEnd"/>
+      <w:r>
+        <w:t xml:space="preserve"> found more in younger adults, who are approximately 36-38 years old. </w:t>
+      </w:r>
+    </w:p>
+    <w:p>
+      <w:pPr>
+        <w:rPr>
+          <w:b/>
+        </w:rPr>
+      </w:pPr>
+    </w:p>
+    <w:p>
+      <w:pPr>
+        <w:rPr>
+          <w:b/>
+        </w:rPr>
+      </w:pPr>
+      <w:r>
+        <w:rPr>
+          <w:b/>
+        </w:rPr>
+        <w:t>4.3.3</w:t>
+      </w:r>
+      <w:r>
+        <w:rPr>
+          <w:b/>
+        </w:rPr>
+        <w:t xml:space="preserve"> </w:t>
       </w:r>
       <w:r>
         <w:rPr>
@@ -2393,7 +2573,13 @@
     </w:p>
     <w:p>
       <w:r>
-        <w:t>Fig. 10 Residual plots</w:t>
+        <w:rPr>
+          <w:b/>
+        </w:rPr>
+        <w:t>Fig. 10</w:t>
+      </w:r>
+      <w:r>
+        <w:t xml:space="preserve"> Residual plots</w:t>
       </w:r>
     </w:p>
     <w:p>
@@ -2430,15 +2616,50 @@
           <w:sz w:val="26"/>
           <w:szCs w:val="26"/>
         </w:rPr>
-        <w:t xml:space="preserve">Residual plots help to explain how well a model describes the relationship between two variables. </w:t>
-      </w:r>
-    </w:p>
-    <w:p>
-      <w:pPr>
+        <w:t>Residual p</w:t>
+      </w:r>
+      <w:r>
         <w:rPr>
           <w:sz w:val="26"/>
           <w:szCs w:val="26"/>
         </w:rPr>
+        <w:t xml:space="preserve">lots help to explains the appropriateness of </w:t>
+      </w:r>
+      <w:r>
+        <w:rPr>
+          <w:sz w:val="26"/>
+          <w:szCs w:val="26"/>
+        </w:rPr>
+        <w:t>model</w:t>
+      </w:r>
+      <w:r>
+        <w:rPr>
+          <w:sz w:val="26"/>
+          <w:szCs w:val="26"/>
+        </w:rPr>
+        <w:t xml:space="preserve"> in describ</w:t>
+      </w:r>
+      <w:r>
+        <w:rPr>
+          <w:sz w:val="26"/>
+          <w:szCs w:val="26"/>
+        </w:rPr>
+        <w:t>ing a relationship between variables</w:t>
+      </w:r>
+      <w:r>
+        <w:rPr>
+          <w:sz w:val="26"/>
+          <w:szCs w:val="26"/>
+        </w:rPr>
+        <w:t xml:space="preserve">. </w:t>
+      </w:r>
+    </w:p>
+    <w:p>
+      <w:pPr>
+        <w:rPr>
+          <w:sz w:val="26"/>
+          <w:szCs w:val="26"/>
+        </w:rPr>
       </w:pPr>
     </w:p>
     <w:p>
@@ -2452,6 +2673,102 @@
           <w:b/>
         </w:rPr>
         <w:t>5. Results and Discussion</w:t>
+      </w:r>
+    </w:p>
+    <w:p>
+      <w:r>
+        <w:t>The results can be summarized as follows:</w:t>
+      </w:r>
+    </w:p>
+    <w:p>
+      <w:pPr>
+        <w:pStyle w:val="ListParagraph"/>
+        <w:numPr>
+          <w:ilvl w:val="0"/>
+          <w:numId w:val="5"/>
+        </w:numPr>
+      </w:pPr>
+      <w:r>
+        <w:t>Insulin seems to be the most significant factor in contributing to the presence of breast cancer</w:t>
+      </w:r>
+      <w:r>
+        <w:t xml:space="preserve"> with 20% increase chance of cancer with every unit increase</w:t>
+      </w:r>
+      <w:r>
+        <w:t xml:space="preserve">. Insulin </w:t>
+      </w:r>
+      <w:r>
+        <w:t>is linked to diabetes and diabetic patients have a higher risk of breast cancer.</w:t>
+      </w:r>
+    </w:p>
+    <w:p>
+      <w:pPr>
+        <w:pStyle w:val="ListParagraph"/>
+        <w:numPr>
+          <w:ilvl w:val="0"/>
+          <w:numId w:val="5"/>
+        </w:numPr>
+      </w:pPr>
+      <w:r>
+        <w:t>Higher BMI levels are characterized in senior citizens</w:t>
+      </w:r>
+      <w:r>
+        <w:t xml:space="preserve"> who are about 58-65 </w:t>
+      </w:r>
+      <w:r>
+        <w:t>years old, which poses a higher risk to cancer development</w:t>
+      </w:r>
+    </w:p>
+    <w:p>
+      <w:pPr>
+        <w:pStyle w:val="ListParagraph"/>
+        <w:numPr>
+          <w:ilvl w:val="0"/>
+          <w:numId w:val="5"/>
+        </w:numPr>
+      </w:pPr>
+      <w:r>
+        <w:t xml:space="preserve">Insulin and HOMA have a positive linear correlation. Thus, patients with high levels of insulin have a higher HOMA index. </w:t>
+      </w:r>
+    </w:p>
+    <w:p>
+      <w:pPr>
+        <w:pStyle w:val="ListParagraph"/>
+        <w:numPr>
+          <w:ilvl w:val="0"/>
+          <w:numId w:val="5"/>
+        </w:numPr>
+      </w:pPr>
+      <w:proofErr w:type="spellStart"/>
+      <w:r>
+        <w:t>Resistin</w:t>
+      </w:r>
+      <w:proofErr w:type="spellEnd"/>
+      <w:r>
+        <w:t xml:space="preserve">, an important protein contained in adipose tissue, contributes to obesity. </w:t>
+      </w:r>
+    </w:p>
+    <w:p>
+      <w:pPr>
+        <w:pStyle w:val="ListParagraph"/>
+      </w:pPr>
+    </w:p>
+    <w:p>
+      <w:pPr>
+        <w:rPr>
+          <w:b/>
+        </w:rPr>
+      </w:pPr>
+      <w:r>
+        <w:rPr>
+          <w:b/>
+        </w:rPr>
+        <w:t>6. Future Work</w:t>
+      </w:r>
+    </w:p>
+    <w:p>
+      <w:r>
+        <w:t xml:space="preserve">As the focus of this research is understanding the quantitative attributes to predicting breast cancer, more research in understanding the chemical and physical properties of these molecules would be useful in understanding how these factors promote cancer development. </w:t>
       </w:r>
     </w:p>
     <w:sectPr>
@@ -2822,6 +3139,119 @@
       </w:pPr>
     </w:lvl>
   </w:abstractNum>
+  <w:abstractNum w:abstractNumId="4" w15:restartNumberingAfterBreak="0">
+    <w:nsid w:val="6FEF7660"/>
+    <w:multiLevelType w:val="hybridMultilevel"/>
+    <w:tmpl w:val="169EEE2A"/>
+    <w:lvl w:ilvl="0" w:tplc="04090001">
+      <w:start w:val="1"/>
+      <w:numFmt w:val="bullet"/>
+      <w:lvlText w:val=""/>
+      <w:lvlJc w:val="left"/>
+      <w:pPr>
+        <w:ind w:left="720" w:hanging="360"/>
+      </w:pPr>
+      <w:rPr>
+        <w:rFonts w:ascii="Symbol" w:hAnsi="Symbol" w:hint="default"/>
+      </w:rPr>
+    </w:lvl>
+    <w:lvl w:ilvl="1" w:tplc="04090003" w:tentative="1">
+      <w:start w:val="1"/>
+      <w:numFmt w:val="bullet"/>
+      <w:lvlText w:val="o"/>
+      <w:lvlJc w:val="left"/>
+      <w:pPr>
+        <w:ind w:left="1440" w:hanging="360"/>
+      </w:pPr>
+      <w:rPr>
+        <w:rFonts w:ascii="Courier New" w:hAnsi="Courier New" w:cs="Courier New" w:hint="default"/>
+      </w:rPr>
+    </w:lvl>
+    <w:lvl w:ilvl="2" w:tplc="04090005" w:tentative="1">
+      <w:start w:val="1"/>
+      <w:numFmt w:val="bullet"/>
+      <w:lvlText w:val=""/>
+      <w:lvlJc w:val="left"/>
+      <w:pPr>
+        <w:ind w:left="2160" w:hanging="360"/>
+      </w:pPr>
+      <w:rPr>
+        <w:rFonts w:ascii="Wingdings" w:hAnsi="Wingdings" w:hint="default"/>
+      </w:rPr>
+    </w:lvl>
+    <w:lvl w:ilvl="3" w:tplc="04090001" w:tentative="1">
+      <w:start w:val="1"/>
+      <w:numFmt w:val="bullet"/>
+      <w:lvlText w:val=""/>
+      <w:lvlJc w:val="left"/>
+      <w:pPr>
+        <w:ind w:left="2880" w:hanging="360"/>
+      </w:pPr>
+      <w:rPr>
+        <w:rFonts w:ascii="Symbol" w:hAnsi="Symbol" w:hint="default"/>
+      </w:rPr>
+    </w:lvl>
+    <w:lvl w:ilvl="4" w:tplc="04090003" w:tentative="1">
+      <w:start w:val="1"/>
+      <w:numFmt w:val="bullet"/>
+      <w:lvlText w:val="o"/>
+      <w:lvlJc w:val="left"/>
+      <w:pPr>
+        <w:ind w:left="3600" w:hanging="360"/>
+      </w:pPr>
+      <w:rPr>
+        <w:rFonts w:ascii="Courier New" w:hAnsi="Courier New" w:cs="Courier New" w:hint="default"/>
+      </w:rPr>
+    </w:lvl>
+    <w:lvl w:ilvl="5" w:tplc="04090005" w:tentative="1">
+      <w:start w:val="1"/>
+      <w:numFmt w:val="bullet"/>
+      <w:lvlText w:val=""/>
+      <w:lvlJc w:val="left"/>
+      <w:pPr>
+        <w:ind w:left="4320" w:hanging="360"/>
+      </w:pPr>
+      <w:rPr>
+        <w:rFonts w:ascii="Wingdings" w:hAnsi="Wingdings" w:hint="default"/>
+      </w:rPr>
+    </w:lvl>
+    <w:lvl w:ilvl="6" w:tplc="04090001" w:tentative="1">
+      <w:start w:val="1"/>
+      <w:numFmt w:val="bullet"/>
+      <w:lvlText w:val=""/>
+      <w:lvlJc w:val="left"/>
+      <w:pPr>
+        <w:ind w:left="5040" w:hanging="360"/>
+      </w:pPr>
+      <w:rPr>
+        <w:rFonts w:ascii="Symbol" w:hAnsi="Symbol" w:hint="default"/>
+      </w:rPr>
+    </w:lvl>
+    <w:lvl w:ilvl="7" w:tplc="04090003" w:tentative="1">
+      <w:start w:val="1"/>
+      <w:numFmt w:val="bullet"/>
+      <w:lvlText w:val="o"/>
+      <w:lvlJc w:val="left"/>
+      <w:pPr>
+        <w:ind w:left="5760" w:hanging="360"/>
+      </w:pPr>
+      <w:rPr>
+        <w:rFonts w:ascii="Courier New" w:hAnsi="Courier New" w:cs="Courier New" w:hint="default"/>
+      </w:rPr>
+    </w:lvl>
+    <w:lvl w:ilvl="8" w:tplc="04090005" w:tentative="1">
+      <w:start w:val="1"/>
+      <w:numFmt w:val="bullet"/>
+      <w:lvlText w:val=""/>
+      <w:lvlJc w:val="left"/>
+      <w:pPr>
+        <w:ind w:left="6480" w:hanging="360"/>
+      </w:pPr>
+      <w:rPr>
+        <w:rFonts w:ascii="Wingdings" w:hAnsi="Wingdings" w:hint="default"/>
+      </w:rPr>
+    </w:lvl>
+  </w:abstractNum>
   <w:num w:numId="1">
     <w:abstractNumId w:val="0"/>
   </w:num>
@@ -2833,6 +3263,9 @@
   </w:num>
   <w:num w:numId="4">
     <w:abstractNumId w:val="3"/>
+  </w:num>
+  <w:num w:numId="5">
+    <w:abstractNumId w:val="4"/>
   </w:num>
 </w:numbering>
 </file>

</xml_diff>

<commit_message>
Updated report with confusion matrix for both training and test data
</commit_message>
<xml_diff>
--- a/Predicting Presence of Breast Cancer.docx
+++ b/Predicting Presence of Breast Cancer.docx
@@ -72,23 +72,10 @@
         <w:t xml:space="preserve">There are many variables that can contribute to the presence of breast cancer: </w:t>
       </w:r>
       <w:r>
-        <w:t xml:space="preserve">Insulin, </w:t>
-      </w:r>
-      <w:proofErr w:type="spellStart"/>
-      <w:r>
-        <w:t>Gucose</w:t>
-      </w:r>
-      <w:proofErr w:type="spellEnd"/>
-      <w:r>
-        <w:t xml:space="preserve">, HOMA, Leptin, Adiponectin, and </w:t>
-      </w:r>
-      <w:proofErr w:type="spellStart"/>
-      <w:r>
-        <w:t>Resistin</w:t>
-      </w:r>
-      <w:proofErr w:type="spellEnd"/>
-      <w:r>
-        <w:t xml:space="preserve"> to name a few. </w:t>
+        <w:t xml:space="preserve">Insulin, Gucose, HOMA, Leptin, Adiponectin, and </w:t>
+      </w:r>
+      <w:r>
+        <w:t xml:space="preserve">Resistin to name a few. </w:t>
       </w:r>
       <w:r>
         <w:t xml:space="preserve">Many epidemiological studies indicate the relationship between obesity and prevalence of breast cancer. </w:t>
@@ -119,15 +106,7 @@
         <w:t>We will begin the analysis with a brief explanation of the factors that contribute to breas</w:t>
       </w:r>
       <w:r>
-        <w:t xml:space="preserve">t cancer diagnosis and how these molecules interact </w:t>
-      </w:r>
-      <w:proofErr w:type="spellStart"/>
-      <w:r>
-        <w:t>eachother</w:t>
-      </w:r>
-      <w:proofErr w:type="spellEnd"/>
-      <w:r>
-        <w:t xml:space="preserve"> to play a critical role in cancer development. </w:t>
+        <w:t xml:space="preserve">t cancer diagnosis and how these molecules interact eachother to play a critical role in cancer development. </w:t>
       </w:r>
       <w:r>
         <w:t>Then, we will analyze a real world, large breast cancer data set, originally posted to UCI Machine Learning (</w:t>
@@ -403,19 +382,8 @@
                 <w:sz w:val="22"/>
                 <w:szCs w:val="22"/>
               </w:rPr>
-              <w:t>Glucose in mass units mg/</w:t>
-            </w:r>
-            <w:proofErr w:type="spellStart"/>
-            <w:r>
-              <w:rPr>
-                <w:rFonts w:ascii="Arial" w:eastAsia="Times New Roman" w:hAnsi="Arial" w:cs="Arial"/>
-                <w:color w:val="111111"/>
-                <w:sz w:val="22"/>
-                <w:szCs w:val="22"/>
-              </w:rPr>
-              <w:t>dL</w:t>
-            </w:r>
-            <w:proofErr w:type="spellEnd"/>
+              <w:t>Glucose in mass units mg/dL</w:t>
+            </w:r>
           </w:p>
         </w:tc>
       </w:tr>
@@ -508,29 +476,7 @@
           <w:sz w:val="23"/>
           <w:szCs w:val="23"/>
         </w:rPr>
-        <w:t xml:space="preserve">2.1.2 </w:t>
-      </w:r>
-      <w:proofErr w:type="spellStart"/>
-      <w:r>
-        <w:rPr>
-          <w:rFonts w:ascii="Calibri" w:eastAsia="Times New Roman" w:hAnsi="Calibri" w:cs="Calibri"/>
-          <w:b/>
-          <w:color w:val="111111"/>
-          <w:sz w:val="23"/>
-          <w:szCs w:val="23"/>
-        </w:rPr>
-        <w:t>Resistin</w:t>
-      </w:r>
-      <w:proofErr w:type="spellEnd"/>
-      <w:r>
-        <w:rPr>
-          <w:rFonts w:ascii="Calibri" w:eastAsia="Times New Roman" w:hAnsi="Calibri" w:cs="Calibri"/>
-          <w:b/>
-          <w:color w:val="111111"/>
-          <w:sz w:val="23"/>
-          <w:szCs w:val="23"/>
-        </w:rPr>
-        <w:t>, Adiponectin, and Leptin</w:t>
+        <w:t>2.1.2 Resistin, Adiponectin, and Leptin</w:t>
       </w:r>
     </w:p>
     <w:p>
@@ -541,15 +487,7 @@
         <w:t>risk of more aggressive breast cancer, adipose tissue, an endocrine organ producing and secreting a large range of factors, may interfere with cancer development. These factors called adipokines are involved in the mediation of inflamma</w:t>
       </w:r>
       <w:r>
-        <w:t xml:space="preserve">tory diseases and obesity. Adipokines, such as leptin, adiponectin, and </w:t>
-      </w:r>
-      <w:proofErr w:type="spellStart"/>
-      <w:r>
-        <w:t>resistin</w:t>
-      </w:r>
-      <w:proofErr w:type="spellEnd"/>
-      <w:r>
-        <w:t xml:space="preserve"> are produced by different fat depots. They act on breast cancer tissue in an endocrine manner, in a paracrine pathway, and in an autocrine action. The structure of the mammary gland may be in favor of close interaction between mammary adipose tissue and breast tissue, which suggests that adipokines produced by mammary adipose tissue and the tumor cell microenvironment may be the major link between obesity and breast cancer progression and metastasis. </w:t>
+        <w:t xml:space="preserve">tory diseases and obesity. Adipokines, such as leptin, adiponectin, and resistin are produced by different fat depots. They act on breast cancer tissue in an endocrine manner, in a paracrine pathway, and in an autocrine action. The structure of the mammary gland may be in favor of close interaction between mammary adipose tissue and breast tissue, which suggests that adipokines produced by mammary adipose tissue and the tumor cell microenvironment may be the major link between obesity and breast cancer progression and metastasis. </w:t>
       </w:r>
     </w:p>
     <w:p>
@@ -737,13 +675,8 @@
       <w:r>
         <w:t xml:space="preserve"> included </w:t>
       </w:r>
-      <w:proofErr w:type="spellStart"/>
-      <w:r>
-        <w:t>anthroprometric</w:t>
-      </w:r>
-      <w:proofErr w:type="spellEnd"/>
-      <w:r>
-        <w:t xml:space="preserve"> parameters, which can be gathered from routine blood analysis. The following table depicts all the important independent variables in prediction of breast cancer.</w:t>
+      <w:r>
+        <w:t>anthroprometric parameters, which can be gathered from routine blood analysis. The following table depicts all the important independent variables in prediction of breast cancer.</w:t>
       </w:r>
     </w:p>
     <w:p/>
@@ -820,15 +753,7 @@
           </w:tcPr>
           <w:p>
             <w:r>
-              <w:t>Glucose (mg/</w:t>
-            </w:r>
-            <w:proofErr w:type="spellStart"/>
-            <w:r>
-              <w:t>dL</w:t>
-            </w:r>
-            <w:proofErr w:type="spellEnd"/>
-            <w:r>
-              <w:t>) </w:t>
+              <w:t>Glucose (mg/dL) </w:t>
             </w:r>
           </w:p>
         </w:tc>
@@ -902,13 +827,8 @@
             <w:tcW w:w="6352" w:type="dxa"/>
           </w:tcPr>
           <w:p>
-            <w:proofErr w:type="spellStart"/>
-            <w:r>
-              <w:t>Resistin</w:t>
-            </w:r>
-            <w:proofErr w:type="spellEnd"/>
-            <w:r>
-              <w:t xml:space="preserve"> (ng/mL) </w:t>
+            <w:r>
+              <w:t>Resistin (ng/mL) </w:t>
             </w:r>
           </w:p>
         </w:tc>
@@ -923,23 +843,7 @@
           </w:tcPr>
           <w:p>
             <w:r>
-              <w:t>MCP-1(</w:t>
-            </w:r>
-            <w:proofErr w:type="spellStart"/>
-            <w:r>
-              <w:t>pg</w:t>
-            </w:r>
-            <w:proofErr w:type="spellEnd"/>
-            <w:r>
-              <w:t>/</w:t>
-            </w:r>
-            <w:proofErr w:type="spellStart"/>
-            <w:r>
-              <w:t>dL</w:t>
-            </w:r>
-            <w:proofErr w:type="spellEnd"/>
-            <w:r>
-              <w:t>) </w:t>
+              <w:t>MCP-1(pg/dL) </w:t>
             </w:r>
           </w:p>
         </w:tc>
@@ -985,15 +889,7 @@
     </w:p>
     <w:p>
       <w:r>
-        <w:t xml:space="preserve">The following description of the analysis is given without the complete R code, which can be found on </w:t>
-      </w:r>
-      <w:proofErr w:type="spellStart"/>
-      <w:r>
-        <w:t>Github</w:t>
-      </w:r>
-      <w:proofErr w:type="spellEnd"/>
-      <w:r>
-        <w:t xml:space="preserve"> and as an addendum to the report</w:t>
+        <w:t>The following description of the analysis is given without the complete R code, which can be found on Github and as an addendum to the report</w:t>
       </w:r>
       <w:r>
         <w:t>.</w:t>
@@ -1021,23 +917,7 @@
     </w:p>
     <w:p>
       <w:r>
-        <w:t xml:space="preserve">The data was read into </w:t>
-      </w:r>
-      <w:proofErr w:type="spellStart"/>
-      <w:r>
-        <w:t>Rstudio</w:t>
-      </w:r>
-      <w:proofErr w:type="spellEnd"/>
-      <w:r>
-        <w:t xml:space="preserve"> using </w:t>
-      </w:r>
-      <w:proofErr w:type="gramStart"/>
-      <w:r>
-        <w:t>read.csv(</w:t>
-      </w:r>
-      <w:proofErr w:type="gramEnd"/>
-      <w:r>
-        <w:t xml:space="preserve">), then checked for missing values. </w:t>
+        <w:t xml:space="preserve">The data was read into Rstudio using read.csv(), then checked for missing values. </w:t>
       </w:r>
       <w:r>
         <w:t>Classification binary variable values were converted by creating a target column</w:t>
@@ -1262,13 +1142,8 @@
             <w:tcW w:w="1870" w:type="dxa"/>
           </w:tcPr>
           <w:p>
-            <w:proofErr w:type="spellStart"/>
-            <w:r>
-              <w:t>Pr</w:t>
-            </w:r>
-            <w:proofErr w:type="spellEnd"/>
-            <w:r>
-              <w:t>(&gt;|z|)</w:t>
+            <w:r>
+              <w:t>Pr(&gt;|z|)</w:t>
             </w:r>
           </w:p>
         </w:tc>
@@ -1695,11 +1570,9 @@
             <w:tcW w:w="1870" w:type="dxa"/>
           </w:tcPr>
           <w:p>
-            <w:proofErr w:type="spellStart"/>
             <w:r>
               <w:t>Resistin</w:t>
             </w:r>
-            <w:proofErr w:type="spellEnd"/>
           </w:p>
         </w:tc>
         <w:tc>
@@ -1797,43 +1670,390 @@
         <w:t xml:space="preserve">Cancer data was split with a ratio of 0.75. </w:t>
       </w:r>
       <w:r>
-        <w:t xml:space="preserve">A logistic regression model was developed for the </w:t>
-      </w:r>
-      <w:proofErr w:type="spellStart"/>
-      <w:r>
-        <w:t>splitted</w:t>
-      </w:r>
-      <w:proofErr w:type="spellEnd"/>
+        <w:t>A logistic regression mode</w:t>
+      </w:r>
+      <w:r>
+        <w:t>l was developed for the splitted</w:t>
+      </w:r>
       <w:r>
         <w:t xml:space="preserve"> cancer data. </w:t>
       </w:r>
       <w:r>
-        <w:t>The confusion matrix depicts threshold above 0.5</w:t>
-      </w:r>
-      <w:r>
-        <w:t xml:space="preserve"> on sub portion of cancer data. </w:t>
+        <w:t>The confusion matrix</w:t>
+      </w:r>
+      <w:r>
+        <w:t xml:space="preserve"> depicts threshold above 0.6</w:t>
+      </w:r>
+      <w:r>
+        <w:t xml:space="preserve"> on sub portion of </w:t>
+      </w:r>
+      <w:r>
+        <w:t xml:space="preserve"> training </w:t>
+      </w:r>
+      <w:r>
+        <w:t>cancer data</w:t>
+      </w:r>
+      <w:r>
+        <w:t xml:space="preserve"> and 0.8 for cancer test data for the full logistic regression model</w:t>
+      </w:r>
+      <w:r>
+        <w:t xml:space="preserve">. </w:t>
       </w:r>
     </w:p>
     <w:p/>
-    <w:p>
-      <w:r>
-        <w:t xml:space="preserve">   FALSE TRUE</w:t>
-      </w:r>
-    </w:p>
-    <w:p>
-      <w:r>
-        <w:t xml:space="preserve">  0    15   24</w:t>
-      </w:r>
-    </w:p>
-    <w:p>
-      <w:r>
-        <w:t xml:space="preserve">  1    12   36</w:t>
+    <w:tbl>
+      <w:tblPr>
+        <w:tblStyle w:val="TableGrid"/>
+        <w:tblW w:w="0" w:type="auto"/>
+        <w:tblInd w:w="587" w:type="dxa"/>
+        <w:tblLook w:val="04A0" w:firstRow="1" w:lastRow="0" w:firstColumn="1" w:lastColumn="0" w:noHBand="0" w:noVBand="1"/>
+      </w:tblPr>
+      <w:tblGrid>
+        <w:gridCol w:w="895"/>
+        <w:gridCol w:w="1392"/>
+        <w:gridCol w:w="1480"/>
+      </w:tblGrid>
+      <w:tr>
+        <w:trPr>
+          <w:trHeight w:val="345"/>
+        </w:trPr>
+        <w:tc>
+          <w:tcPr>
+            <w:tcW w:w="895" w:type="dxa"/>
+          </w:tcPr>
+          <w:p/>
+        </w:tc>
+        <w:tc>
+          <w:tcPr>
+            <w:tcW w:w="1392" w:type="dxa"/>
+          </w:tcPr>
+          <w:p>
+            <w:r>
+              <w:t>Predictor(P)</w:t>
+            </w:r>
+          </w:p>
+        </w:tc>
+        <w:tc>
+          <w:tcPr>
+            <w:tcW w:w="1480" w:type="dxa"/>
+          </w:tcPr>
+          <w:p>
+            <w:r>
+              <w:t>Predictor (N)</w:t>
+            </w:r>
+          </w:p>
+        </w:tc>
+      </w:tr>
+      <w:tr>
+        <w:trPr>
+          <w:trHeight w:val="371"/>
+        </w:trPr>
+        <w:tc>
+          <w:tcPr>
+            <w:tcW w:w="895" w:type="dxa"/>
+          </w:tcPr>
+          <w:p>
+            <w:r>
+              <w:t>Actual</w:t>
+            </w:r>
+          </w:p>
+          <w:p>
+            <w:r>
+              <w:t>(P)</w:t>
+            </w:r>
+          </w:p>
+        </w:tc>
+        <w:tc>
+          <w:tcPr>
+            <w:tcW w:w="1392" w:type="dxa"/>
+          </w:tcPr>
+          <w:p>
+            <w:r>
+              <w:t>28</w:t>
+            </w:r>
+          </w:p>
+          <w:p>
+            <w:r>
+              <w:t>(TP)</w:t>
+            </w:r>
+          </w:p>
+        </w:tc>
+        <w:tc>
+          <w:tcPr>
+            <w:tcW w:w="1480" w:type="dxa"/>
+          </w:tcPr>
+          <w:p>
+            <w:r>
+              <w:t>11</w:t>
+            </w:r>
+          </w:p>
+          <w:p>
+            <w:r>
+              <w:t>(FN)</w:t>
+            </w:r>
+          </w:p>
+        </w:tc>
+      </w:tr>
+      <w:tr>
+        <w:trPr>
+          <w:trHeight w:val="345"/>
+        </w:trPr>
+        <w:tc>
+          <w:tcPr>
+            <w:tcW w:w="895" w:type="dxa"/>
+          </w:tcPr>
+          <w:p>
+            <w:r>
+              <w:t>Actual</w:t>
+            </w:r>
+          </w:p>
+          <w:p>
+            <w:r>
+              <w:t>(N)</w:t>
+            </w:r>
+          </w:p>
+        </w:tc>
+        <w:tc>
+          <w:tcPr>
+            <w:tcW w:w="1392" w:type="dxa"/>
+          </w:tcPr>
+          <w:p>
+            <w:r>
+              <w:t>28</w:t>
+            </w:r>
+          </w:p>
+          <w:p>
+            <w:r>
+              <w:t>(FP)</w:t>
+            </w:r>
+          </w:p>
+        </w:tc>
+        <w:tc>
+          <w:tcPr>
+            <w:tcW w:w="1480" w:type="dxa"/>
+          </w:tcPr>
+          <w:p>
+            <w:r>
+              <w:t>20</w:t>
+            </w:r>
+          </w:p>
+          <w:p>
+            <w:r>
+              <w:t>(TN)</w:t>
+            </w:r>
+          </w:p>
+        </w:tc>
+      </w:tr>
+    </w:tbl>
+    <w:tbl>
+      <w:tblPr>
+        <w:tblStyle w:val="TableGrid"/>
+        <w:tblpPr w:leftFromText="180" w:rightFromText="180" w:vertAnchor="text" w:horzAnchor="page" w:tblpX="6294" w:tblpY="-1611"/>
+        <w:tblW w:w="0" w:type="auto"/>
+        <w:tblLook w:val="04A0" w:firstRow="1" w:lastRow="0" w:firstColumn="1" w:lastColumn="0" w:noHBand="0" w:noVBand="1"/>
+      </w:tblPr>
+      <w:tblGrid>
+        <w:gridCol w:w="909"/>
+        <w:gridCol w:w="1415"/>
+        <w:gridCol w:w="1505"/>
+      </w:tblGrid>
+      <w:tr>
+        <w:trPr>
+          <w:trHeight w:val="379"/>
+        </w:trPr>
+        <w:tc>
+          <w:tcPr>
+            <w:tcW w:w="909" w:type="dxa"/>
+          </w:tcPr>
+          <w:p/>
+        </w:tc>
+        <w:tc>
+          <w:tcPr>
+            <w:tcW w:w="1415" w:type="dxa"/>
+          </w:tcPr>
+          <w:p>
+            <w:r>
+              <w:t>Predictor(P)</w:t>
+            </w:r>
+          </w:p>
+        </w:tc>
+        <w:tc>
+          <w:tcPr>
+            <w:tcW w:w="1505" w:type="dxa"/>
+          </w:tcPr>
+          <w:p>
+            <w:r>
+              <w:t>Predictor (N)</w:t>
+            </w:r>
+          </w:p>
+        </w:tc>
+      </w:tr>
+      <w:tr>
+        <w:trPr>
+          <w:trHeight w:val="407"/>
+        </w:trPr>
+        <w:tc>
+          <w:tcPr>
+            <w:tcW w:w="909" w:type="dxa"/>
+          </w:tcPr>
+          <w:p>
+            <w:r>
+              <w:t>Actual</w:t>
+            </w:r>
+          </w:p>
+          <w:p>
+            <w:r>
+              <w:t>(P)</w:t>
+            </w:r>
+          </w:p>
+        </w:tc>
+        <w:tc>
+          <w:tcPr>
+            <w:tcW w:w="1415" w:type="dxa"/>
+          </w:tcPr>
+          <w:p>
+            <w:r>
+              <w:t>35</w:t>
+            </w:r>
+          </w:p>
+          <w:p>
+            <w:r>
+              <w:t>(TP)</w:t>
+            </w:r>
+          </w:p>
+        </w:tc>
+        <w:tc>
+          <w:tcPr>
+            <w:tcW w:w="1505" w:type="dxa"/>
+          </w:tcPr>
+          <w:p>
+            <w:r>
+              <w:t>4</w:t>
+            </w:r>
+          </w:p>
+          <w:p>
+            <w:r>
+              <w:t>(FN)</w:t>
+            </w:r>
+          </w:p>
+        </w:tc>
+      </w:tr>
+      <w:tr>
+        <w:trPr>
+          <w:trHeight w:val="379"/>
+        </w:trPr>
+        <w:tc>
+          <w:tcPr>
+            <w:tcW w:w="909" w:type="dxa"/>
+          </w:tcPr>
+          <w:p>
+            <w:r>
+              <w:t>Actual</w:t>
+            </w:r>
+          </w:p>
+          <w:p>
+            <w:r>
+              <w:t>(N)</w:t>
+            </w:r>
+          </w:p>
+        </w:tc>
+        <w:tc>
+          <w:tcPr>
+            <w:tcW w:w="1415" w:type="dxa"/>
+          </w:tcPr>
+          <w:p>
+            <w:r>
+              <w:t>17</w:t>
+            </w:r>
+          </w:p>
+          <w:p>
+            <w:r>
+              <w:t>(FP)</w:t>
+            </w:r>
+          </w:p>
+        </w:tc>
+        <w:tc>
+          <w:tcPr>
+            <w:tcW w:w="1505" w:type="dxa"/>
+          </w:tcPr>
+          <w:p>
+            <w:r>
+              <w:t>31</w:t>
+            </w:r>
+          </w:p>
+          <w:p>
+            <w:r>
+              <w:t>(TN)</w:t>
+            </w:r>
+          </w:p>
+        </w:tc>
+      </w:tr>
+    </w:tbl>
+    <w:p>
+      <w:pPr>
+        <w:tabs>
+          <w:tab w:val="center" w:pos="4680"/>
+        </w:tabs>
+      </w:pPr>
+      <w:r>
+        <w:t>A.</w:t>
+      </w:r>
+      <w:r>
+        <w:tab/>
+        <w:t>B.</w:t>
+      </w:r>
+    </w:p>
+    <w:p>
+      <w:r>
+        <w:rPr>
+          <w:b/>
+        </w:rPr>
+        <w:t>Fig</w:t>
+      </w:r>
+      <w:r>
+        <w:rPr>
+          <w:b/>
+        </w:rPr>
+        <w:t>. 6</w:t>
+      </w:r>
+      <w:r>
+        <w:t xml:space="preserve"> Confusion Matrix for A. training data on full logistic model</w:t>
+      </w:r>
+      <w:r>
+        <w:t xml:space="preserve"> with 0.6 threshold</w:t>
+      </w:r>
+      <w:r>
+        <w:t xml:space="preserve"> B. test data on logistic regression model</w:t>
+      </w:r>
+      <w:r>
+        <w:t xml:space="preserve"> with 0.8 threshold</w:t>
       </w:r>
     </w:p>
     <w:p/>
     <w:p>
       <w:r>
-        <w:t xml:space="preserve">The sensitivity is calculated to be 36/48 = 0.75 and specificity was calculated to be 15/39 = 0.38. </w:t>
+        <w:t xml:space="preserve">The sensitivity, specificity, and accuracy were calculated for both the cancer training and test data. </w:t>
+      </w:r>
+      <w:r>
+        <w:t xml:space="preserve">For training data, the specificity is calculated to be 20/48 = 0.42, sensitivity was calculated to be 28/39 = 0.72, and accuracy was calculated to be 0.55. For test data, the </w:t>
+      </w:r>
+      <w:r>
+        <w:t>specificity is calculated to be</w:t>
+      </w:r>
+      <w:r>
+        <w:t xml:space="preserve"> 31</w:t>
+      </w:r>
+      <w:r>
+        <w:t>/48 = 0.42, sen</w:t>
+      </w:r>
+      <w:r>
+        <w:t>sitivity was calculated to be 35/39 = 0.9</w:t>
+      </w:r>
+      <w:r>
+        <w:t xml:space="preserve">2, and accuracy was calculated to be </w:t>
+      </w:r>
+      <w:r>
+        <w:t xml:space="preserve">0.76. </w:t>
       </w:r>
       <w:r>
         <w:t xml:space="preserve">The high sensitivity appropriately identifies patients </w:t>
@@ -1844,15 +2064,17 @@
     </w:p>
     <w:p>
       <w:r>
-        <w:rPr>
-          <w:rFonts w:ascii="Helvetica" w:hAnsi="Helvetica" w:cs="Helvetica"/>
+        <w:t>A.</w:t>
+      </w:r>
+      <w:r>
+        <w:rPr>
           <w:noProof/>
         </w:rPr>
         <w:drawing>
-          <wp:inline distT="0" distB="0" distL="0" distR="0" wp14:anchorId="03A63BDF" wp14:editId="671CCD4A">
-            <wp:extent cx="4241800" cy="2623027"/>
+          <wp:inline distT="0" distB="0" distL="0" distR="0" wp14:anchorId="4A2B51FA" wp14:editId="16CDB327">
+            <wp:extent cx="2451499" cy="1352811"/>
             <wp:effectExtent l="0" t="0" r="0" b="6350"/>
-            <wp:docPr id="9" name="Picture 9"/>
+            <wp:docPr id="12" name="Picture 12"/>
             <wp:cNvGraphicFramePr>
               <a:graphicFrameLocks xmlns:a="http://schemas.openxmlformats.org/drawingml/2006/main" noChangeAspect="1"/>
             </wp:cNvGraphicFramePr>
@@ -1860,10 +2082,8 @@
               <a:graphicData uri="http://schemas.openxmlformats.org/drawingml/2006/picture">
                 <pic:pic xmlns:pic="http://schemas.openxmlformats.org/drawingml/2006/picture">
                   <pic:nvPicPr>
-                    <pic:cNvPr id="0" name="Picture 11"/>
-                    <pic:cNvPicPr>
-                      <a:picLocks noChangeAspect="1" noChangeArrowheads="1"/>
-                    </pic:cNvPicPr>
+                    <pic:cNvPr id="12" name="Screen Shot 2018-09-02 at 11.42.07 AM.png"/>
+                    <pic:cNvPicPr/>
                   </pic:nvPicPr>
                   <pic:blipFill>
                     <a:blip r:embed="rId9">
@@ -1873,23 +2093,18 @@
                         </a:ext>
                       </a:extLst>
                     </a:blip>
-                    <a:srcRect/>
                     <a:stretch>
                       <a:fillRect/>
                     </a:stretch>
                   </pic:blipFill>
-                  <pic:spPr bwMode="auto">
+                  <pic:spPr>
                     <a:xfrm>
                       <a:off x="0" y="0"/>
-                      <a:ext cx="4278390" cy="2645653"/>
+                      <a:ext cx="2527974" cy="1395012"/>
                     </a:xfrm>
                     <a:prstGeom prst="rect">
                       <a:avLst/>
                     </a:prstGeom>
-                    <a:noFill/>
-                    <a:ln>
-                      <a:noFill/>
-                    </a:ln>
                   </pic:spPr>
                 </pic:pic>
               </a:graphicData>
@@ -1897,73 +2112,18 @@
           </wp:inline>
         </w:drawing>
       </w:r>
-    </w:p>
-    <w:p>
-      <w:r>
-        <w:rPr>
-          <w:b/>
-        </w:rPr>
-        <w:t xml:space="preserve">Fig. </w:t>
-      </w:r>
-      <w:r>
-        <w:rPr>
-          <w:b/>
-        </w:rPr>
-        <w:t>6</w:t>
-      </w:r>
-      <w:r>
-        <w:t xml:space="preserve"> </w:t>
-      </w:r>
-      <w:r>
-        <w:t>ROC curve of false positive rate against true positive rate</w:t>
-      </w:r>
-    </w:p>
-    <w:p>
-      <w:r>
-        <w:t xml:space="preserve">The ROC curve demonstrates the tradeoff between sensitivity and specificity. Based on the curve, a threshold of 0.5 was selected. </w:t>
-      </w:r>
-    </w:p>
-    <w:p/>
-    <w:p>
-      <w:pPr>
-        <w:rPr>
-          <w:b/>
-        </w:rPr>
-      </w:pPr>
-      <w:r>
-        <w:rPr>
-          <w:b/>
-        </w:rPr>
-        <w:t xml:space="preserve">4.3.2 </w:t>
-      </w:r>
-      <w:r>
-        <w:rPr>
-          <w:b/>
-        </w:rPr>
-        <w:t>Plots</w:t>
-      </w:r>
-    </w:p>
-    <w:p>
-      <w:pPr>
-        <w:rPr>
-          <w:b/>
-        </w:rPr>
-      </w:pPr>
-      <w:r>
-        <w:rPr>
-          <w:b/>
-        </w:rPr>
-        <w:t>A</w:t>
+      <w:r>
+        <w:t>B.</w:t>
       </w:r>
       <w:r>
         <w:rPr>
           <w:noProof/>
         </w:rPr>
         <w:drawing>
-          <wp:inline distT="0" distB="0" distL="0" distR="0" wp14:anchorId="1ED7C39F" wp14:editId="1B4EE1A3">
-            <wp:extent cx="2560667" cy="1790700"/>
-            <wp:effectExtent l="0" t="0" r="5080" b="0"/>
-            <wp:docPr id="2" name="Picture 2"/>
+          <wp:inline distT="0" distB="0" distL="0" distR="0" wp14:anchorId="11FFB0DB" wp14:editId="2E631702">
+            <wp:extent cx="2367419" cy="1410946"/>
+            <wp:effectExtent l="0" t="0" r="0" b="0"/>
+            <wp:docPr id="11" name="Picture 11"/>
             <wp:cNvGraphicFramePr>
               <a:graphicFrameLocks xmlns:a="http://schemas.openxmlformats.org/drawingml/2006/main" noChangeAspect="1"/>
             </wp:cNvGraphicFramePr>
@@ -1971,7 +2131,7 @@
               <a:graphicData uri="http://schemas.openxmlformats.org/drawingml/2006/picture">
                 <pic:pic xmlns:pic="http://schemas.openxmlformats.org/drawingml/2006/picture">
                   <pic:nvPicPr>
-                    <pic:cNvPr id="2" name="Screen Shot 2018-08-23 at 1.34.40 AM.png"/>
+                    <pic:cNvPr id="11" name="Screen Shot 2018-09-02 at 11.39.40 AM.png"/>
                     <pic:cNvPicPr/>
                   </pic:nvPicPr>
                   <pic:blipFill>
@@ -1989,7 +2149,7 @@
                   <pic:spPr>
                     <a:xfrm>
                       <a:off x="0" y="0"/>
-                      <a:ext cx="2647597" cy="1851491"/>
+                      <a:ext cx="2421808" cy="1443361"/>
                     </a:xfrm>
                     <a:prstGeom prst="rect">
                       <a:avLst/>
@@ -2001,21 +2161,78 @@
           </wp:inline>
         </w:drawing>
       </w:r>
-      <w:r>
-        <w:rPr>
-          <w:b/>
-        </w:rPr>
-        <w:t>B</w:t>
+    </w:p>
+    <w:p>
+      <w:r>
+        <w:rPr>
+          <w:b/>
+        </w:rPr>
+        <w:t xml:space="preserve">Fig. </w:t>
+      </w:r>
+      <w:r>
+        <w:rPr>
+          <w:b/>
+        </w:rPr>
+        <w:t>7</w:t>
+      </w:r>
+      <w:r>
+        <w:t xml:space="preserve"> </w:t>
+      </w:r>
+      <w:r>
+        <w:t>ROC curve of false positive rate against true positive rate</w:t>
+      </w:r>
+      <w:r>
+        <w:t xml:space="preserve"> for A. training data B. test data</w:t>
+      </w:r>
+    </w:p>
+    <w:p>
+      <w:r>
+        <w:t>The ROC curve demonstrates the tradeoff between sensitivity and specificity. Based on the curve, a</w:t>
+      </w:r>
+      <w:r>
+        <w:t xml:space="preserve"> threshold of 0.6 was selected for the training data, and 0.8 for the test data. </w:t>
+      </w:r>
+    </w:p>
+    <w:p>
+      <w:pPr>
+        <w:rPr>
+          <w:b/>
+        </w:rPr>
+      </w:pPr>
+      <w:r>
+        <w:rPr>
+          <w:b/>
+        </w:rPr>
+        <w:t xml:space="preserve">4.3.2 </w:t>
+      </w:r>
+      <w:r>
+        <w:rPr>
+          <w:b/>
+        </w:rPr>
+        <w:t>Plots</w:t>
+      </w:r>
+    </w:p>
+    <w:p>
+      <w:pPr>
+        <w:rPr>
+          <w:b/>
+        </w:rPr>
+      </w:pPr>
+      <w:r>
+        <w:rPr>
+          <w:b/>
+        </w:rPr>
+        <w:t>A</w:t>
       </w:r>
       <w:r>
         <w:rPr>
           <w:noProof/>
         </w:rPr>
         <w:drawing>
-          <wp:inline distT="0" distB="0" distL="0" distR="0" wp14:anchorId="39B2C136" wp14:editId="19AB065E">
-            <wp:extent cx="2969909" cy="1993900"/>
-            <wp:effectExtent l="0" t="0" r="1905" b="0"/>
-            <wp:docPr id="3" name="Picture 3"/>
+          <wp:inline distT="0" distB="0" distL="0" distR="0" wp14:anchorId="1ED7C39F" wp14:editId="3FC77425">
+            <wp:extent cx="2392471" cy="1577975"/>
+            <wp:effectExtent l="0" t="0" r="0" b="0"/>
+            <wp:docPr id="2" name="Picture 2"/>
             <wp:cNvGraphicFramePr>
               <a:graphicFrameLocks xmlns:a="http://schemas.openxmlformats.org/drawingml/2006/main" noChangeAspect="1"/>
             </wp:cNvGraphicFramePr>
@@ -2023,7 +2240,7 @@
               <a:graphicData uri="http://schemas.openxmlformats.org/drawingml/2006/picture">
                 <pic:pic xmlns:pic="http://schemas.openxmlformats.org/drawingml/2006/picture">
                   <pic:nvPicPr>
-                    <pic:cNvPr id="3" name="Screen Shot 2018-08-23 at 1.34.51 AM.png"/>
+                    <pic:cNvPr id="2" name="Screen Shot 2018-08-23 at 1.34.40 AM.png"/>
                     <pic:cNvPicPr/>
                   </pic:nvPicPr>
                   <pic:blipFill>
@@ -2041,7 +2258,7 @@
                   <pic:spPr>
                     <a:xfrm>
                       <a:off x="0" y="0"/>
-                      <a:ext cx="2980846" cy="2001243"/>
+                      <a:ext cx="2483868" cy="1638257"/>
                     </a:xfrm>
                     <a:prstGeom prst="rect">
                       <a:avLst/>
@@ -2053,27 +2270,82 @@
           </wp:inline>
         </w:drawing>
       </w:r>
-    </w:p>
-    <w:p>
-      <w:r>
-        <w:rPr>
-          <w:b/>
-        </w:rPr>
-        <w:t xml:space="preserve">Fig. 7 </w:t>
+      <w:r>
+        <w:rPr>
+          <w:b/>
+        </w:rPr>
+        <w:t>B</w:t>
+      </w:r>
+      <w:r>
+        <w:rPr>
+          <w:noProof/>
+        </w:rPr>
+        <w:drawing>
+          <wp:inline distT="0" distB="0" distL="0" distR="0" wp14:anchorId="39B2C136" wp14:editId="7BE5C5C0">
+            <wp:extent cx="2442575" cy="1427480"/>
+            <wp:effectExtent l="0" t="0" r="0" b="0"/>
+            <wp:docPr id="3" name="Picture 3"/>
+            <wp:cNvGraphicFramePr>
+              <a:graphicFrameLocks xmlns:a="http://schemas.openxmlformats.org/drawingml/2006/main" noChangeAspect="1"/>
+            </wp:cNvGraphicFramePr>
+            <a:graphic xmlns:a="http://schemas.openxmlformats.org/drawingml/2006/main">
+              <a:graphicData uri="http://schemas.openxmlformats.org/drawingml/2006/picture">
+                <pic:pic xmlns:pic="http://schemas.openxmlformats.org/drawingml/2006/picture">
+                  <pic:nvPicPr>
+                    <pic:cNvPr id="3" name="Screen Shot 2018-08-23 at 1.34.51 AM.png"/>
+                    <pic:cNvPicPr/>
+                  </pic:nvPicPr>
+                  <pic:blipFill>
+                    <a:blip r:embed="rId12">
+                      <a:extLst>
+                        <a:ext uri="{28A0092B-C50C-407E-A947-70E740481C1C}">
+                          <a14:useLocalDpi xmlns:a14="http://schemas.microsoft.com/office/drawing/2010/main" val="0"/>
+                        </a:ext>
+                      </a:extLst>
+                    </a:blip>
+                    <a:stretch>
+                      <a:fillRect/>
+                    </a:stretch>
+                  </pic:blipFill>
+                  <pic:spPr>
+                    <a:xfrm>
+                      <a:off x="0" y="0"/>
+                      <a:ext cx="2479486" cy="1449051"/>
+                    </a:xfrm>
+                    <a:prstGeom prst="rect">
+                      <a:avLst/>
+                    </a:prstGeom>
+                  </pic:spPr>
+                </pic:pic>
+              </a:graphicData>
+            </a:graphic>
+          </wp:inline>
+        </w:drawing>
+      </w:r>
+    </w:p>
+    <w:p>
+      <w:pPr>
+        <w:rPr>
+          <w:b/>
+        </w:rPr>
+      </w:pPr>
+      <w:r>
+        <w:rPr>
+          <w:b/>
+        </w:rPr>
+        <w:t>Fig. 8</w:t>
+      </w:r>
+      <w:r>
+        <w:rPr>
+          <w:b/>
+        </w:rPr>
+        <w:t xml:space="preserve"> </w:t>
       </w:r>
       <w:r>
         <w:t xml:space="preserve">Graphical plots depicting the </w:t>
       </w:r>
       <w:r>
-        <w:t xml:space="preserve">correlation of the following: A. BMI and </w:t>
-      </w:r>
-      <w:proofErr w:type="spellStart"/>
-      <w:r>
-        <w:t>splitted</w:t>
-      </w:r>
-      <w:proofErr w:type="spellEnd"/>
-      <w:r>
-        <w:t xml:space="preserve"> cancer data B. Relationship between Insulin and HOMA</w:t>
+        <w:t>correlation of the following: A. BMI and splitted cancer data B. Relationship between Insulin and HOMA</w:t>
       </w:r>
     </w:p>
     <w:p>
@@ -2099,8 +2371,6 @@
       <w:r>
         <w:t>’</w:t>
       </w:r>
-      <w:bookmarkStart w:id="0" w:name="_GoBack"/>
-      <w:bookmarkEnd w:id="0"/>
       <w:r>
         <w:t xml:space="preserve">s correlation coefficient around 0.7. </w:t>
       </w:r>
@@ -2126,7 +2396,7 @@
                     <pic:cNvPicPr/>
                   </pic:nvPicPr>
                   <pic:blipFill>
-                    <a:blip r:embed="rId12">
+                    <a:blip r:embed="rId13">
                       <a:extLst>
                         <a:ext uri="{28A0092B-C50C-407E-A947-70E740481C1C}">
                           <a14:useLocalDpi xmlns:a14="http://schemas.microsoft.com/office/drawing/2010/main" val="0"/>
@@ -2172,7 +2442,7 @@
                     <pic:cNvPicPr/>
                   </pic:nvPicPr>
                   <pic:blipFill>
-                    <a:blip r:embed="rId13">
+                    <a:blip r:embed="rId14">
                       <a:extLst>
                         <a:ext uri="{28A0092B-C50C-407E-A947-70E740481C1C}">
                           <a14:useLocalDpi xmlns:a14="http://schemas.microsoft.com/office/drawing/2010/main" val="0"/>
@@ -2204,10 +2474,16 @@
         <w:rPr>
           <w:b/>
         </w:rPr>
-        <w:t>Fig. 8</w:t>
-      </w:r>
-      <w:r>
-        <w:t xml:space="preserve"> Histogram displaying prevalence of Glucose ad BMI levels</w:t>
+        <w:t xml:space="preserve">Fig. </w:t>
+      </w:r>
+      <w:r>
+        <w:rPr>
+          <w:b/>
+        </w:rPr>
+        <w:t xml:space="preserve">9 </w:t>
+      </w:r>
+      <w:r>
+        <w:t>Histogram displaying prevalence of Glucose ad BMI levels</w:t>
       </w:r>
     </w:p>
     <w:p/>
@@ -2216,13 +2492,11 @@
         <w:t xml:space="preserve">The Histogram displayed above displays the relative frequency of Glucose and BMI levels in patients. </w:t>
       </w:r>
       <w:r>
-        <w:t>Most patients seem to have a glucose level at about 90-100 mg/</w:t>
-      </w:r>
-      <w:proofErr w:type="spellStart"/>
-      <w:r>
-        <w:t>dL</w:t>
-      </w:r>
-      <w:proofErr w:type="spellEnd"/>
+        <w:t>Most patients seem to have a glucose level at about 90-100 mg/dL</w:t>
+      </w:r>
+      <w:r>
+        <w:t>, which is considered normal</w:t>
+      </w:r>
       <w:r>
         <w:t xml:space="preserve">. The BMI level seems to be highest around 23 and 28 kg/m2. BMI distribution is fairly well spread. </w:t>
       </w:r>
@@ -2249,7 +2523,7 @@
                     <pic:cNvPicPr/>
                   </pic:nvPicPr>
                   <pic:blipFill>
-                    <a:blip r:embed="rId14">
+                    <a:blip r:embed="rId15">
                       <a:extLst>
                         <a:ext uri="{28A0092B-C50C-407E-A947-70E740481C1C}">
                           <a14:useLocalDpi xmlns:a14="http://schemas.microsoft.com/office/drawing/2010/main" val="0"/>
@@ -2288,7 +2562,7 @@
         <w:rPr>
           <w:b/>
         </w:rPr>
-        <w:t xml:space="preserve">Fig. 9 </w:t>
+        <w:t xml:space="preserve">Fig. 10 </w:t>
       </w:r>
       <w:r>
         <w:t xml:space="preserve">Box and whisker plot depicting age range across different BMI levels. </w:t>
@@ -2297,26 +2571,14 @@
     <w:p/>
     <w:p>
       <w:r>
-        <w:t xml:space="preserve">A box and whisker plot </w:t>
-      </w:r>
-      <w:proofErr w:type="gramStart"/>
-      <w:r>
-        <w:t>was</w:t>
-      </w:r>
-      <w:proofErr w:type="gramEnd"/>
-      <w:r>
-        <w:t xml:space="preserve"> constructed to measure BMI levels across different ages. BMI levels were categorized into the following levels: Underweight (less than 19 kg/m2), Normal (19 to 25 kg/m2), Overweight (25 to 30 kg/m2), and Obese (over 30 kg/m2). </w:t>
-      </w:r>
-      <w:r>
-        <w:t xml:space="preserve">Age distribution is more well distributed for individuals with a normal BMI. The median age for obesity and overweight BMI levels tends to be individuals who are older in age, approximately 58-63 years. The median age of underweight BMI levels </w:t>
-      </w:r>
-      <w:proofErr w:type="gramStart"/>
-      <w:r>
-        <w:t>are</w:t>
-      </w:r>
-      <w:proofErr w:type="gramEnd"/>
-      <w:r>
-        <w:t xml:space="preserve"> found more in younger adults, who are approximately 36-38 years old. </w:t>
+        <w:t xml:space="preserve">A box and whisker plot was constructed to measure BMI levels across different ages. BMI levels were categorized into the following levels: Underweight (less than 19 kg/m2), Normal (19 to 25 kg/m2), Overweight (25 to 30 kg/m2), and Obese (over 30 kg/m2). </w:t>
+      </w:r>
+      <w:r>
+        <w:t xml:space="preserve">Age distribution is more well distributed for individuals with a normal BMI. The median age for obesity and overweight BMI levels tends to be individuals who are older in age, approximately 58-63 years. The median age </w:t>
+      </w:r>
+      <w:r>
+        <w:lastRenderedPageBreak/>
+        <w:t xml:space="preserve">of underweight BMI levels are found more in younger adults, who are approximately 36-38 years old. </w:t>
       </w:r>
     </w:p>
     <w:p>
@@ -2352,14 +2614,17 @@
       </w:r>
     </w:p>
     <w:p>
+      <w:r>
+        <w:t>A.</w:t>
+      </w:r>
       <w:r>
         <w:rPr>
           <w:rFonts w:ascii="Helvetica" w:hAnsi="Helvetica" w:cs="Helvetica"/>
           <w:noProof/>
         </w:rPr>
         <w:drawing>
-          <wp:inline distT="0" distB="0" distL="0" distR="0" wp14:anchorId="6ECF25AB" wp14:editId="791FD9E2">
-            <wp:extent cx="2977961" cy="1841500"/>
+          <wp:inline distT="0" distB="0" distL="0" distR="0" wp14:anchorId="6ECF25AB" wp14:editId="04D3881F">
+            <wp:extent cx="2632452" cy="1627844"/>
             <wp:effectExtent l="0" t="0" r="0" b="0"/>
             <wp:docPr id="4" name="Picture 4"/>
             <wp:cNvGraphicFramePr>
@@ -2370,60 +2635,6 @@
                 <pic:pic xmlns:pic="http://schemas.openxmlformats.org/drawingml/2006/picture">
                   <pic:nvPicPr>
                     <pic:cNvPr id="0" name="Picture 1"/>
-                    <pic:cNvPicPr>
-                      <a:picLocks noChangeAspect="1" noChangeArrowheads="1"/>
-                    </pic:cNvPicPr>
-                  </pic:nvPicPr>
-                  <pic:blipFill>
-                    <a:blip r:embed="rId15">
-                      <a:extLst>
-                        <a:ext uri="{28A0092B-C50C-407E-A947-70E740481C1C}">
-                          <a14:useLocalDpi xmlns:a14="http://schemas.microsoft.com/office/drawing/2010/main" val="0"/>
-                        </a:ext>
-                      </a:extLst>
-                    </a:blip>
-                    <a:srcRect/>
-                    <a:stretch>
-                      <a:fillRect/>
-                    </a:stretch>
-                  </pic:blipFill>
-                  <pic:spPr bwMode="auto">
-                    <a:xfrm>
-                      <a:off x="0" y="0"/>
-                      <a:ext cx="2991196" cy="1849684"/>
-                    </a:xfrm>
-                    <a:prstGeom prst="rect">
-                      <a:avLst/>
-                    </a:prstGeom>
-                    <a:noFill/>
-                    <a:ln>
-                      <a:noFill/>
-                    </a:ln>
-                  </pic:spPr>
-                </pic:pic>
-              </a:graphicData>
-            </a:graphic>
-          </wp:inline>
-        </w:drawing>
-      </w:r>
-      <w:r>
-        <w:rPr>
-          <w:rFonts w:ascii="Helvetica" w:hAnsi="Helvetica" w:cs="Helvetica"/>
-          <w:noProof/>
-        </w:rPr>
-        <w:drawing>
-          <wp:inline distT="0" distB="0" distL="0" distR="0" wp14:anchorId="45243A71" wp14:editId="50FAE0AF">
-            <wp:extent cx="2946400" cy="1821984"/>
-            <wp:effectExtent l="0" t="0" r="0" b="0"/>
-            <wp:docPr id="5" name="Picture 5"/>
-            <wp:cNvGraphicFramePr>
-              <a:graphicFrameLocks xmlns:a="http://schemas.openxmlformats.org/drawingml/2006/main" noChangeAspect="1"/>
-            </wp:cNvGraphicFramePr>
-            <a:graphic xmlns:a="http://schemas.openxmlformats.org/drawingml/2006/main">
-              <a:graphicData uri="http://schemas.openxmlformats.org/drawingml/2006/picture">
-                <pic:pic xmlns:pic="http://schemas.openxmlformats.org/drawingml/2006/picture">
-                  <pic:nvPicPr>
-                    <pic:cNvPr id="0" name="Picture 3"/>
                     <pic:cNvPicPr>
                       <a:picLocks noChangeAspect="1" noChangeArrowheads="1"/>
                     </pic:cNvPicPr>
@@ -2444,7 +2655,7 @@
                   <pic:spPr bwMode="auto">
                     <a:xfrm>
                       <a:off x="0" y="0"/>
-                      <a:ext cx="2975231" cy="1839813"/>
+                      <a:ext cx="2682563" cy="1658831"/>
                     </a:xfrm>
                     <a:prstGeom prst="rect">
                       <a:avLst/>
@@ -2460,18 +2671,24 @@
           </wp:inline>
         </w:drawing>
       </w:r>
-    </w:p>
-    <w:p>
-      <w:r>
-        <w:rPr>
-          <w:rFonts w:ascii="Helvetica" w:hAnsi="Helvetica" w:cs="Helvetica"/>
+      <w:r>
+        <w:t>B.</w:t>
+      </w:r>
+      <w:r>
+        <w:rPr>
           <w:noProof/>
         </w:rPr>
+        <w:t xml:space="preserve"> </w:t>
+      </w:r>
+      <w:r>
+        <w:rPr>
+          <w:noProof/>
+        </w:rPr>
         <w:drawing>
-          <wp:inline distT="0" distB="0" distL="0" distR="0" wp14:anchorId="77E21252" wp14:editId="69DBE66B">
-            <wp:extent cx="2875272" cy="1778000"/>
+          <wp:inline distT="0" distB="0" distL="0" distR="0" wp14:anchorId="7C79E953" wp14:editId="7C5F500D">
+            <wp:extent cx="2544914" cy="1615857"/>
             <wp:effectExtent l="0" t="0" r="0" b="0"/>
-            <wp:docPr id="6" name="Picture 6"/>
+            <wp:docPr id="13" name="Picture 13"/>
             <wp:cNvGraphicFramePr>
               <a:graphicFrameLocks xmlns:a="http://schemas.openxmlformats.org/drawingml/2006/main" noChangeAspect="1"/>
             </wp:cNvGraphicFramePr>
@@ -2479,10 +2696,8 @@
               <a:graphicData uri="http://schemas.openxmlformats.org/drawingml/2006/picture">
                 <pic:pic xmlns:pic="http://schemas.openxmlformats.org/drawingml/2006/picture">
                   <pic:nvPicPr>
-                    <pic:cNvPr id="0" name="Picture 5"/>
-                    <pic:cNvPicPr>
-                      <a:picLocks noChangeAspect="1" noChangeArrowheads="1"/>
-                    </pic:cNvPicPr>
+                    <pic:cNvPr id="13" name="Screen Shot 2018-09-02 at 11.47.28 AM.png"/>
+                    <pic:cNvPicPr/>
                   </pic:nvPicPr>
                   <pic:blipFill>
                     <a:blip r:embed="rId17">
@@ -2492,23 +2707,18 @@
                         </a:ext>
                       </a:extLst>
                     </a:blip>
-                    <a:srcRect/>
                     <a:stretch>
                       <a:fillRect/>
                     </a:stretch>
                   </pic:blipFill>
-                  <pic:spPr bwMode="auto">
+                  <pic:spPr>
                     <a:xfrm>
                       <a:off x="0" y="0"/>
-                      <a:ext cx="2891971" cy="1788326"/>
+                      <a:ext cx="2574591" cy="1634700"/>
                     </a:xfrm>
                     <a:prstGeom prst="rect">
                       <a:avLst/>
                     </a:prstGeom>
-                    <a:noFill/>
-                    <a:ln>
-                      <a:noFill/>
-                    </a:ln>
                   </pic:spPr>
                 </pic:pic>
               </a:graphicData>
@@ -2516,70 +2726,26 @@
           </wp:inline>
         </w:drawing>
       </w:r>
-      <w:r>
-        <w:rPr>
-          <w:rFonts w:ascii="Helvetica" w:hAnsi="Helvetica" w:cs="Helvetica"/>
-          <w:noProof/>
-        </w:rPr>
-        <w:drawing>
-          <wp:inline distT="0" distB="0" distL="0" distR="0" wp14:anchorId="43E04BEC" wp14:editId="214B9C58">
-            <wp:extent cx="2844800" cy="1759157"/>
-            <wp:effectExtent l="0" t="0" r="0" b="6350"/>
-            <wp:docPr id="7" name="Picture 7"/>
-            <wp:cNvGraphicFramePr>
-              <a:graphicFrameLocks xmlns:a="http://schemas.openxmlformats.org/drawingml/2006/main" noChangeAspect="1"/>
-            </wp:cNvGraphicFramePr>
-            <a:graphic xmlns:a="http://schemas.openxmlformats.org/drawingml/2006/main">
-              <a:graphicData uri="http://schemas.openxmlformats.org/drawingml/2006/picture">
-                <pic:pic xmlns:pic="http://schemas.openxmlformats.org/drawingml/2006/picture">
-                  <pic:nvPicPr>
-                    <pic:cNvPr id="0" name="Picture 7"/>
-                    <pic:cNvPicPr>
-                      <a:picLocks noChangeAspect="1" noChangeArrowheads="1"/>
-                    </pic:cNvPicPr>
-                  </pic:nvPicPr>
-                  <pic:blipFill>
-                    <a:blip r:embed="rId18">
-                      <a:extLst>
-                        <a:ext uri="{28A0092B-C50C-407E-A947-70E740481C1C}">
-                          <a14:useLocalDpi xmlns:a14="http://schemas.microsoft.com/office/drawing/2010/main" val="0"/>
-                        </a:ext>
-                      </a:extLst>
-                    </a:blip>
-                    <a:srcRect/>
-                    <a:stretch>
-                      <a:fillRect/>
-                    </a:stretch>
-                  </pic:blipFill>
-                  <pic:spPr bwMode="auto">
-                    <a:xfrm>
-                      <a:off x="0" y="0"/>
-                      <a:ext cx="2890012" cy="1787115"/>
-                    </a:xfrm>
-                    <a:prstGeom prst="rect">
-                      <a:avLst/>
-                    </a:prstGeom>
-                    <a:noFill/>
-                    <a:ln>
-                      <a:noFill/>
-                    </a:ln>
-                  </pic:spPr>
-                </pic:pic>
-              </a:graphicData>
-            </a:graphic>
-          </wp:inline>
-        </w:drawing>
-      </w:r>
-    </w:p>
-    <w:p>
-      <w:r>
-        <w:rPr>
-          <w:b/>
-        </w:rPr>
-        <w:t>Fig. 10</w:t>
+    </w:p>
+    <w:p/>
+    <w:p>
+      <w:r>
+        <w:rPr>
+          <w:b/>
+        </w:rPr>
+        <w:t>Fig. 1</w:t>
+      </w:r>
+      <w:r>
+        <w:rPr>
+          <w:b/>
+        </w:rPr>
+        <w:t>1</w:t>
       </w:r>
       <w:r>
         <w:t xml:space="preserve"> Residual plots</w:t>
+      </w:r>
+      <w:r>
+        <w:t xml:space="preserve"> of A. Step-wise model B. Total model</w:t>
       </w:r>
     </w:p>
     <w:p>
@@ -2652,6 +2818,27 @@
           <w:szCs w:val="26"/>
         </w:rPr>
         <w:t xml:space="preserve">. </w:t>
+      </w:r>
+      <w:r>
+        <w:rPr>
+          <w:sz w:val="26"/>
+          <w:szCs w:val="26"/>
+        </w:rPr>
+        <w:t xml:space="preserve"> It shows how well the data fits a sigmoidal line. The metrics of the stepwise function </w:t>
+      </w:r>
+      <w:r>
+        <w:rPr>
+          <w:sz w:val="26"/>
+          <w:szCs w:val="26"/>
+        </w:rPr>
+        <w:t>is al</w:t>
+      </w:r>
+      <w:r>
+        <w:rPr>
+          <w:sz w:val="26"/>
+          <w:szCs w:val="26"/>
+        </w:rPr>
+        <w:t>most similar to the total model, with metrics slightly improved</w:t>
       </w:r>
     </w:p>
     <w:p>
@@ -2739,13 +2926,8 @@
           <w:numId w:val="5"/>
         </w:numPr>
       </w:pPr>
-      <w:proofErr w:type="spellStart"/>
-      <w:r>
-        <w:t>Resistin</w:t>
-      </w:r>
-      <w:proofErr w:type="spellEnd"/>
-      <w:r>
-        <w:t xml:space="preserve">, an important protein contained in adipose tissue, contributes to obesity. </w:t>
+      <w:r>
+        <w:t xml:space="preserve">Resistin, an important protein contained in adipose tissue, contributes to obesity. </w:t>
       </w:r>
     </w:p>
     <w:p>
@@ -2769,6 +2951,590 @@
     <w:p>
       <w:r>
         <w:t xml:space="preserve">As the focus of this research is understanding the quantitative attributes to predicting breast cancer, more research in understanding the chemical and physical properties of these molecules would be useful in understanding how these factors promote cancer development. </w:t>
+      </w:r>
+      <w:r>
+        <w:t>It would be interesting to further investigate which importan</w:t>
+      </w:r>
+      <w:r>
+        <w:t xml:space="preserve">t molecular and domain components interact to stimulate cancer development. </w:t>
+      </w:r>
+    </w:p>
+    <w:p/>
+    <w:p>
+      <w:pPr>
+        <w:rPr>
+          <w:b/>
+        </w:rPr>
+      </w:pPr>
+      <w:r>
+        <w:rPr>
+          <w:b/>
+        </w:rPr>
+        <w:t>7. Acknowledgements</w:t>
+      </w:r>
+    </w:p>
+    <w:p>
+      <w:r>
+        <w:t xml:space="preserve">I would like to thank my mentor, Chris Esposo, for </w:t>
+      </w:r>
+      <w:r>
+        <w:t xml:space="preserve">his input regarding this study, especially with statistical analysis. </w:t>
+      </w:r>
+    </w:p>
+    <w:p>
+      <w:pPr>
+        <w:rPr>
+          <w:b/>
+        </w:rPr>
+      </w:pPr>
+      <w:r>
+        <w:rPr>
+          <w:b/>
+        </w:rPr>
+        <w:lastRenderedPageBreak/>
+        <w:t>8. Addendum – R code</w:t>
+      </w:r>
+    </w:p>
+    <w:p>
+      <w:r>
+        <w:t>#library</w:t>
+      </w:r>
+    </w:p>
+    <w:p>
+      <w:r>
+        <w:t>library(caTools)</w:t>
+      </w:r>
+    </w:p>
+    <w:p>
+      <w:r>
+        <w:t>library(dplyr)</w:t>
+      </w:r>
+    </w:p>
+    <w:p>
+      <w:r>
+        <w:t>library(ggplot2)</w:t>
+      </w:r>
+    </w:p>
+    <w:p>
+      <w:r>
+        <w:t>library(ISLR)</w:t>
+      </w:r>
+    </w:p>
+    <w:p>
+      <w:r>
+        <w:t>library(boot)</w:t>
+      </w:r>
+      <w:bookmarkStart w:id="0" w:name="_GoBack"/>
+      <w:bookmarkEnd w:id="0"/>
+    </w:p>
+    <w:p>
+      <w:r>
+        <w:t>install.packages("corrplot")</w:t>
+      </w:r>
+    </w:p>
+    <w:p>
+      <w:r>
+        <w:t>library(corrplot)</w:t>
+      </w:r>
+    </w:p>
+    <w:p/>
+    <w:p>
+      <w:r>
+        <w:t>cancer = read.csv("/Users/pooja.vasudevan/Downloads/cancerdata.csv")</w:t>
+      </w:r>
+    </w:p>
+    <w:p>
+      <w:r>
+        <w:t>summary(cancer)</w:t>
+      </w:r>
+    </w:p>
+    <w:p>
+      <w:r>
+        <w:t>str(cancer)</w:t>
+      </w:r>
+    </w:p>
+    <w:p>
+      <w:r>
+        <w:t>print(head(cancer, n=4))</w:t>
+      </w:r>
+    </w:p>
+    <w:p>
+      <w:r>
+        <w:t>View(cancer)</w:t>
+      </w:r>
+    </w:p>
+    <w:p/>
+    <w:p>
+      <w:r>
+        <w:t>#Data Wrangling</w:t>
+      </w:r>
+    </w:p>
+    <w:p>
+      <w:r>
+        <w:t>cancer$BMI_scale &lt;- (cancer$BMI-mean(cancer$BMI))/sd(cancer$BMI)</w:t>
+      </w:r>
+    </w:p>
+    <w:p>
+      <w:r>
+        <w:t>cancer$target[cancer$Classification==2]=1</w:t>
+      </w:r>
+    </w:p>
+    <w:p>
+      <w:r>
+        <w:t>cancer$target[cancer$Classification==1]=0</w:t>
+      </w:r>
+    </w:p>
+    <w:p>
+      <w:r>
+        <w:t>View(cancer)</w:t>
+      </w:r>
+    </w:p>
+    <w:p>
+      <w:r>
+        <w:t>mod &lt;- glm(formula=target ~ Age+BMI+Glucose+HOMA+Insulin+Leptin+Adiponectin+Resistin, family=binomial, data=cancer)</w:t>
+      </w:r>
+    </w:p>
+    <w:p>
+      <w:r>
+        <w:t>step.mod &lt;- step(mod)</w:t>
+      </w:r>
+    </w:p>
+    <w:p>
+      <w:r>
+        <w:t>step.mod</w:t>
+      </w:r>
+    </w:p>
+    <w:p>
+      <w:r>
+        <w:t>summary(mod)</w:t>
+      </w:r>
+    </w:p>
+    <w:p>
+      <w:r>
+        <w:t>plot(mod)</w:t>
+      </w:r>
+    </w:p>
+    <w:p/>
+    <w:p>
+      <w:r>
+        <w:t>set.seed(88)</w:t>
+      </w:r>
+    </w:p>
+    <w:p>
+      <w:r>
+        <w:t>split = sample.split(cancer$target, SplitRatio = 0.75)</w:t>
+      </w:r>
+    </w:p>
+    <w:p>
+      <w:r>
+        <w:t>cancerTrain = subset(cancer, split==TRUE)</w:t>
+      </w:r>
+    </w:p>
+    <w:p>
+      <w:r>
+        <w:t>View(cancerTrain)</w:t>
+      </w:r>
+    </w:p>
+    <w:p>
+      <w:r>
+        <w:t>cancerTest = subset(cancer, split==FALSE)</w:t>
+      </w:r>
+    </w:p>
+    <w:p>
+      <w:r>
+        <w:t>head(cancerTrain)</w:t>
+      </w:r>
+    </w:p>
+    <w:p>
+      <w:r>
+        <w:t>CancerLog = glm(target ~ Age+BMI+Glucose+HOMA+Insulin+Leptin+Adiponectin+Resistin, family=binomial, data=cancerTrain)</w:t>
+      </w:r>
+    </w:p>
+    <w:p>
+      <w:r>
+        <w:t>final.mod2 &lt;- step(CancerLog)</w:t>
+      </w:r>
+    </w:p>
+    <w:p>
+      <w:r>
+        <w:t>summary(CancerLog)</w:t>
+      </w:r>
+    </w:p>
+    <w:p>
+      <w:r>
+        <w:t>View(cancerTest)</w:t>
+      </w:r>
+    </w:p>
+    <w:p>
+      <w:r>
+        <w:t>cancerTrain$predictTrain = predict(CancerLog, type="response")</w:t>
+      </w:r>
+    </w:p>
+    <w:p>
+      <w:r>
+        <w:t>pred = predict(CancerLog, newData=cancerTest, type="response")</w:t>
+      </w:r>
+    </w:p>
+    <w:p/>
+    <w:p>
+      <w:r>
+        <w:t>#Step-wise model</w:t>
+      </w:r>
+    </w:p>
+    <w:p>
+      <w:r>
+        <w:t>cancerTrain$predictTrain = predict(final.mod2, type="response")</w:t>
+      </w:r>
+    </w:p>
+    <w:p>
+      <w:r>
+        <w:lastRenderedPageBreak/>
+        <w:t>pred2 = predict(final.mod2, newData=cancerTest, type="response")</w:t>
+      </w:r>
+    </w:p>
+    <w:p/>
+    <w:p>
+      <w:r>
+        <w:t>#Cancer Train</w:t>
+      </w:r>
+    </w:p>
+    <w:p>
+      <w:r>
+        <w:t>summary(predictTrain)</w:t>
+      </w:r>
+    </w:p>
+    <w:p>
+      <w:r>
+        <w:t>tapply(predictTrain, cancerTrain$target, mean)</w:t>
+      </w:r>
+    </w:p>
+    <w:p>
+      <w:r>
+        <w:t>table(cancerTrain$target, predictTrain &gt; 0.6)</w:t>
+      </w:r>
+    </w:p>
+    <w:p/>
+    <w:p>
+      <w:r>
+        <w:t>#Cancer test</w:t>
+      </w:r>
+    </w:p>
+    <w:p>
+      <w:r>
+        <w:t>summary(pred)</w:t>
+      </w:r>
+    </w:p>
+    <w:p>
+      <w:r>
+        <w:t>tapply(pred, cancerTrain$target, mean)</w:t>
+      </w:r>
+    </w:p>
+    <w:p>
+      <w:r>
+        <w:t>table(cancerTrain$target, pred &gt; 0.6)</w:t>
+      </w:r>
+    </w:p>
+    <w:p/>
+    <w:p>
+      <w:r>
+        <w:t>#Plots</w:t>
+      </w:r>
+    </w:p>
+    <w:p>
+      <w:r>
+        <w:t>plot(cancer$BMI, mod.res, ylab="Residuals", xlab="BMI", main="BMI Factors")</w:t>
+      </w:r>
+    </w:p>
+    <w:p>
+      <w:r>
+        <w:t>#CancerTrain</w:t>
+      </w:r>
+    </w:p>
+    <w:p>
+      <w:r>
+        <w:t>ROCRpred = prediction(predictTrain, cancerTrain$target)</w:t>
+      </w:r>
+    </w:p>
+    <w:p>
+      <w:r>
+        <w:t>ROCRpref = performance(ROCRpred, "tpr", "fpr")</w:t>
+      </w:r>
+    </w:p>
+    <w:p>
+      <w:r>
+        <w:t>plot(ROCRpref, colorize=TRUE)</w:t>
+      </w:r>
+    </w:p>
+    <w:p>
+      <w:r>
+        <w:t>mod.res=resid(mod)</w:t>
+      </w:r>
+    </w:p>
+    <w:p>
+      <w:r>
+        <w:t>plot(mod)</w:t>
+      </w:r>
+    </w:p>
+    <w:p/>
+    <w:p>
+      <w:r>
+        <w:t>#CancerTest</w:t>
+      </w:r>
+    </w:p>
+    <w:p>
+      <w:r>
+        <w:t>ROCRpred = prediction(pred, cancerTrain$target)</w:t>
+      </w:r>
+    </w:p>
+    <w:p>
+      <w:r>
+        <w:t>ROCRpref = performance(ROCRpred, "tpr", "fpr")</w:t>
+      </w:r>
+    </w:p>
+    <w:p>
+      <w:r>
+        <w:t>plot(ROCRpref, colorize=TRUE)</w:t>
+      </w:r>
+    </w:p>
+    <w:p>
+      <w:r>
+        <w:t>mod.res=resid(mod)</w:t>
+      </w:r>
+    </w:p>
+    <w:p>
+      <w:r>
+        <w:t>plot(mod)</w:t>
+      </w:r>
+    </w:p>
+    <w:p/>
+    <w:p>
+      <w:r>
+        <w:t>plot(cancer$Age, cancer$BMI, col = cancer$target)</w:t>
+      </w:r>
+    </w:p>
+    <w:p>
+      <w:r>
+        <w:t>plot(cancer$BMI, cancer$Glucose, col = cancer$target)</w:t>
+      </w:r>
+    </w:p>
+    <w:p>
+      <w:r>
+        <w:t>plot(cancer$Glucose, cancer$HOMA, col = cancer$target)</w:t>
+      </w:r>
+    </w:p>
+    <w:p>
+      <w:r>
+        <w:t>plot(cancer$Leptin, cancer$BMI, col = cancer$target)</w:t>
+      </w:r>
+    </w:p>
+    <w:p>
+      <w:r>
+        <w:t>plot(cancerTrain$BMI, cancerTrain$predictTrain, col = cancer$target)</w:t>
+      </w:r>
+    </w:p>
+    <w:p>
+      <w:r>
+        <w:t>plot(cancerTrain$Insulin, cancerTrain$HOMA, col = cancer$target)</w:t>
+      </w:r>
+    </w:p>
+    <w:p>
+      <w:r>
+        <w:t>View(cancer)</w:t>
+      </w:r>
+    </w:p>
+    <w:p/>
+    <w:p>
+      <w:r>
+        <w:t>cancer$New_BMI[which(cancer$BMI &lt;= 19)] &lt;-'Underweight'</w:t>
+      </w:r>
+    </w:p>
+    <w:p>
+      <w:r>
+        <w:t>cancer$New_BMI[which(cancer$BMI &gt; 19 &amp; cancer$BMI &lt;= 25)] &lt;-'Normal'</w:t>
+      </w:r>
+    </w:p>
+    <w:p>
+      <w:r>
+        <w:t>cancer$New_BMI[which(cancer$BMI &gt; 25 &amp; cancer$BMI &lt;= 30)] &lt;-'Overweight'</w:t>
+      </w:r>
+    </w:p>
+    <w:p>
+      <w:r>
+        <w:t>cancer$New_BMI[which(cancer$BMI &gt; 30)] &lt;- 'Obese'</w:t>
+      </w:r>
+    </w:p>
+    <w:p>
+      <w:r>
+        <w:t>View(cancer)</w:t>
+      </w:r>
+    </w:p>
+    <w:p/>
+    <w:p>
+      <w:r>
+        <w:t>box_plot &lt;- ggplot(cancer, aes(x = New_BMI, y = Age))</w:t>
+      </w:r>
+    </w:p>
+    <w:p>
+      <w:r>
+        <w:t># Add the geometric object box plot</w:t>
+      </w:r>
+    </w:p>
+    <w:p>
+      <w:r>
+        <w:lastRenderedPageBreak/>
+        <w:t>box_plot +</w:t>
+      </w:r>
+    </w:p>
+    <w:p>
+      <w:r>
+        <w:t xml:space="preserve">  geom_boxplot()</w:t>
+      </w:r>
+    </w:p>
+    <w:p/>
+    <w:p>
+      <w:r>
+        <w:t>hist(cancer$Glucose, bin=50)</w:t>
+      </w:r>
+    </w:p>
+    <w:p>
+      <w:r>
+        <w:t>hist(cancer$BMI)</w:t>
+      </w:r>
+    </w:p>
+    <w:p/>
+    <w:p>
+      <w:r>
+        <w:t>## LOOCV approach</w:t>
+      </w:r>
+    </w:p>
+    <w:p>
+      <w:r>
+        <w:t>set.seed(1)</w:t>
+      </w:r>
+    </w:p>
+    <w:p/>
+    <w:p/>
+    <w:p>
+      <w:r>
+        <w:t>#Fit a linear model</w:t>
+      </w:r>
+    </w:p>
+    <w:p>
+      <w:r>
+        <w:t>m = glm(BMI ~ Age, data = cancerTrain)</w:t>
+      </w:r>
+    </w:p>
+    <w:p>
+      <w:r>
+        <w:t>MSE_LOOCV = cv.glm(cancerTrain, m) #test model on data that hasb't been trained on</w:t>
+      </w:r>
+    </w:p>
+    <w:p>
+      <w:r>
+        <w:t>MSE_LOOCV$delta[1]</w:t>
+      </w:r>
+    </w:p>
+    <w:p/>
+    <w:p>
+      <w:r>
+        <w:t>MSE_10_fold_cv = NULL</w:t>
+      </w:r>
+    </w:p>
+    <w:p>
+      <w:r>
+        <w:t>for(i in 1:10){</w:t>
+      </w:r>
+    </w:p>
+    <w:p>
+      <w:r>
+        <w:t xml:space="preserve">  m = glm(BMI~poly(Age, i), data=cancerTrain)</w:t>
+      </w:r>
+    </w:p>
+    <w:p>
+      <w:r>
+        <w:t xml:space="preserve">  MSE_10_fold_cv[i] = cv.glm(cancerTrain, m, K=10)$delta[1] ##divide data set in 10 parts</w:t>
+      </w:r>
+    </w:p>
+    <w:p>
+      <w:r>
+        <w:t>}</w:t>
+      </w:r>
+    </w:p>
+    <w:p>
+      <w:r>
+        <w:t xml:space="preserve">MSE_10_fold_cv </w:t>
+      </w:r>
+    </w:p>
+    <w:p>
+      <w:r>
+        <w:t>MSE_LOOCV</w:t>
+      </w:r>
+    </w:p>
+    <w:p/>
+    <w:p>
+      <w:r>
+        <w:t>cancer_feature_set &lt;- cancer[1:9]</w:t>
+      </w:r>
+    </w:p>
+    <w:p>
+      <w:r>
+        <w:t>View(cancer_feature_set)</w:t>
+      </w:r>
+    </w:p>
+    <w:p>
+      <w:r>
+        <w:t>cor1 &lt;- cor(cancer_feature_set)</w:t>
+      </w:r>
+    </w:p>
+    <w:p>
+      <w:r>
+        <w:t>corrplot(cor1, method="color")</w:t>
+      </w:r>
+    </w:p>
+    <w:p/>
+    <w:p>
+      <w:r>
+        <w:t>cancer2 = unique(cancer)</w:t>
+      </w:r>
+    </w:p>
+    <w:p>
+      <w:r>
+        <w:t>str(cancer2)</w:t>
+      </w:r>
+    </w:p>
+    <w:p>
+      <w:r>
+        <w:t>distances = dist(cancer2, method="euclidean")</w:t>
+      </w:r>
+    </w:p>
+    <w:p>
+      <w:r>
+        <w:t>clusterCancer2 = hclust(distances, method="ward")</w:t>
+      </w:r>
+    </w:p>
+    <w:p>
+      <w:r>
+        <w:t>clusterGroups = cutree(clusterCancer2, k=10)</w:t>
+      </w:r>
+    </w:p>
+    <w:p>
+      <w:r>
+        <w:t>tapply(cancer2$BMI, clusterGroups, mean)</w:t>
+      </w:r>
+    </w:p>
+    <w:p>
+      <w:r>
+        <w:t>cluster2 = subset(cancer2, clusterGroups==2)</w:t>
+      </w:r>
+    </w:p>
+    <w:p>
+      <w:r>
+        <w:t>cluster2$BMI</w:t>
+      </w:r>
+    </w:p>
+    <w:p>
+      <w:r>
+        <w:t>plot(clusterCancer2)</w:t>
       </w:r>
     </w:p>
     <w:sectPr>
@@ -2784,6 +3550,95 @@
 <file path=word/numbering.xml><?xml version="1.0" encoding="utf-8"?>
 <w:numbering xmlns:wpc="http://schemas.microsoft.com/office/word/2010/wordprocessingCanvas" xmlns:cx="http://schemas.microsoft.com/office/drawing/2014/chartex" xmlns:cx1="http://schemas.microsoft.com/office/drawing/2015/9/8/chartex" xmlns:cx2="http://schemas.microsoft.com/office/drawing/2015/10/21/chartex" xmlns:cx3="http://schemas.microsoft.com/office/drawing/2016/5/9/chartex" xmlns:cx4="http://schemas.microsoft.com/office/drawing/2016/5/10/chartex" xmlns:cx5="http://schemas.microsoft.com/office/drawing/2016/5/11/chartex" xmlns:cx6="http://schemas.microsoft.com/office/drawing/2016/5/12/chartex" xmlns:cx7="http://schemas.microsoft.com/office/drawing/2016/5/13/chartex" xmlns:cx8="http://schemas.microsoft.com/office/drawing/2016/5/14/chartex" xmlns:mc="http://schemas.openxmlformats.org/markup-compatibility/2006" xmlns:aink="http://schemas.microsoft.com/office/drawing/2016/ink" xmlns:am3d="http://schemas.microsoft.com/office/drawing/2017/model3d" xmlns:o="urn:schemas-microsoft-com:office:office" xmlns:r="http://schemas.openxmlformats.org/officeDocument/2006/relationships" xmlns:m="http://schemas.openxmlformats.org/officeDocument/2006/math" xmlns:v="urn:schemas-microsoft-com:vml" xmlns:wp14="http://schemas.microsoft.com/office/word/2010/wordprocessingDrawing" xmlns:wp="http://schemas.openxmlformats.org/drawingml/2006/wordprocessingDrawing" xmlns:w10="urn:schemas-microsoft-com:office:word" xmlns:w="http://schemas.openxmlformats.org/wordprocessingml/2006/main" xmlns:w14="http://schemas.microsoft.com/office/word/2010/wordml" xmlns:w15="http://schemas.microsoft.com/office/word/2012/wordml" xmlns:w16cid="http://schemas.microsoft.com/office/word/2016/wordml/cid" xmlns:w16se="http://schemas.microsoft.com/office/word/2015/wordml/symex" xmlns:wpg="http://schemas.microsoft.com/office/word/2010/wordprocessingGroup" xmlns:wpi="http://schemas.microsoft.com/office/word/2010/wordprocessingInk" xmlns:wne="http://schemas.microsoft.com/office/word/2006/wordml" xmlns:wps="http://schemas.microsoft.com/office/word/2010/wordprocessingShape" mc:Ignorable="w14 w15 w16se w16cid wp14">
   <w:abstractNum w:abstractNumId="0" w15:restartNumberingAfterBreak="0">
+    <w:nsid w:val="0D6A4555"/>
+    <w:multiLevelType w:val="hybridMultilevel"/>
+    <w:tmpl w:val="729E91B2"/>
+    <w:lvl w:ilvl="0" w:tplc="04090015">
+      <w:start w:val="1"/>
+      <w:numFmt w:val="upperLetter"/>
+      <w:lvlText w:val="%1."/>
+      <w:lvlJc w:val="left"/>
+      <w:pPr>
+        <w:ind w:left="720" w:hanging="360"/>
+      </w:pPr>
+      <w:rPr>
+        <w:rFonts w:hint="default"/>
+      </w:rPr>
+    </w:lvl>
+    <w:lvl w:ilvl="1" w:tplc="04090019" w:tentative="1">
+      <w:start w:val="1"/>
+      <w:numFmt w:val="lowerLetter"/>
+      <w:lvlText w:val="%2."/>
+      <w:lvlJc w:val="left"/>
+      <w:pPr>
+        <w:ind w:left="1440" w:hanging="360"/>
+      </w:pPr>
+    </w:lvl>
+    <w:lvl w:ilvl="2" w:tplc="0409001B" w:tentative="1">
+      <w:start w:val="1"/>
+      <w:numFmt w:val="lowerRoman"/>
+      <w:lvlText w:val="%3."/>
+      <w:lvlJc w:val="right"/>
+      <w:pPr>
+        <w:ind w:left="2160" w:hanging="180"/>
+      </w:pPr>
+    </w:lvl>
+    <w:lvl w:ilvl="3" w:tplc="0409000F" w:tentative="1">
+      <w:start w:val="1"/>
+      <w:numFmt w:val="decimal"/>
+      <w:lvlText w:val="%4."/>
+      <w:lvlJc w:val="left"/>
+      <w:pPr>
+        <w:ind w:left="2880" w:hanging="360"/>
+      </w:pPr>
+    </w:lvl>
+    <w:lvl w:ilvl="4" w:tplc="04090019" w:tentative="1">
+      <w:start w:val="1"/>
+      <w:numFmt w:val="lowerLetter"/>
+      <w:lvlText w:val="%5."/>
+      <w:lvlJc w:val="left"/>
+      <w:pPr>
+        <w:ind w:left="3600" w:hanging="360"/>
+      </w:pPr>
+    </w:lvl>
+    <w:lvl w:ilvl="5" w:tplc="0409001B" w:tentative="1">
+      <w:start w:val="1"/>
+      <w:numFmt w:val="lowerRoman"/>
+      <w:lvlText w:val="%6."/>
+      <w:lvlJc w:val="right"/>
+      <w:pPr>
+        <w:ind w:left="4320" w:hanging="180"/>
+      </w:pPr>
+    </w:lvl>
+    <w:lvl w:ilvl="6" w:tplc="0409000F" w:tentative="1">
+      <w:start w:val="1"/>
+      <w:numFmt w:val="decimal"/>
+      <w:lvlText w:val="%7."/>
+      <w:lvlJc w:val="left"/>
+      <w:pPr>
+        <w:ind w:left="5040" w:hanging="360"/>
+      </w:pPr>
+    </w:lvl>
+    <w:lvl w:ilvl="7" w:tplc="04090019" w:tentative="1">
+      <w:start w:val="1"/>
+      <w:numFmt w:val="lowerLetter"/>
+      <w:lvlText w:val="%8."/>
+      <w:lvlJc w:val="left"/>
+      <w:pPr>
+        <w:ind w:left="5760" w:hanging="360"/>
+      </w:pPr>
+    </w:lvl>
+    <w:lvl w:ilvl="8" w:tplc="0409001B" w:tentative="1">
+      <w:start w:val="1"/>
+      <w:numFmt w:val="lowerRoman"/>
+      <w:lvlText w:val="%9."/>
+      <w:lvlJc w:val="right"/>
+      <w:pPr>
+        <w:ind w:left="6480" w:hanging="180"/>
+      </w:pPr>
+    </w:lvl>
+  </w:abstractNum>
+  <w:abstractNum w:abstractNumId="1" w15:restartNumberingAfterBreak="0">
     <w:nsid w:val="30F8624E"/>
     <w:multiLevelType w:val="hybridMultilevel"/>
     <w:tmpl w:val="68C4B2B6"/>
@@ -2872,7 +3727,96 @@
       </w:pPr>
     </w:lvl>
   </w:abstractNum>
-  <w:abstractNum w:abstractNumId="1" w15:restartNumberingAfterBreak="0">
+  <w:abstractNum w:abstractNumId="2" w15:restartNumberingAfterBreak="0">
+    <w:nsid w:val="58B96F19"/>
+    <w:multiLevelType w:val="hybridMultilevel"/>
+    <w:tmpl w:val="8EA022C8"/>
+    <w:lvl w:ilvl="0" w:tplc="04090015">
+      <w:start w:val="1"/>
+      <w:numFmt w:val="upperLetter"/>
+      <w:lvlText w:val="%1."/>
+      <w:lvlJc w:val="left"/>
+      <w:pPr>
+        <w:ind w:left="720" w:hanging="360"/>
+      </w:pPr>
+      <w:rPr>
+        <w:rFonts w:hint="default"/>
+      </w:rPr>
+    </w:lvl>
+    <w:lvl w:ilvl="1" w:tplc="04090019" w:tentative="1">
+      <w:start w:val="1"/>
+      <w:numFmt w:val="lowerLetter"/>
+      <w:lvlText w:val="%2."/>
+      <w:lvlJc w:val="left"/>
+      <w:pPr>
+        <w:ind w:left="1440" w:hanging="360"/>
+      </w:pPr>
+    </w:lvl>
+    <w:lvl w:ilvl="2" w:tplc="0409001B" w:tentative="1">
+      <w:start w:val="1"/>
+      <w:numFmt w:val="lowerRoman"/>
+      <w:lvlText w:val="%3."/>
+      <w:lvlJc w:val="right"/>
+      <w:pPr>
+        <w:ind w:left="2160" w:hanging="180"/>
+      </w:pPr>
+    </w:lvl>
+    <w:lvl w:ilvl="3" w:tplc="0409000F" w:tentative="1">
+      <w:start w:val="1"/>
+      <w:numFmt w:val="decimal"/>
+      <w:lvlText w:val="%4."/>
+      <w:lvlJc w:val="left"/>
+      <w:pPr>
+        <w:ind w:left="2880" w:hanging="360"/>
+      </w:pPr>
+    </w:lvl>
+    <w:lvl w:ilvl="4" w:tplc="04090019" w:tentative="1">
+      <w:start w:val="1"/>
+      <w:numFmt w:val="lowerLetter"/>
+      <w:lvlText w:val="%5."/>
+      <w:lvlJc w:val="left"/>
+      <w:pPr>
+        <w:ind w:left="3600" w:hanging="360"/>
+      </w:pPr>
+    </w:lvl>
+    <w:lvl w:ilvl="5" w:tplc="0409001B" w:tentative="1">
+      <w:start w:val="1"/>
+      <w:numFmt w:val="lowerRoman"/>
+      <w:lvlText w:val="%6."/>
+      <w:lvlJc w:val="right"/>
+      <w:pPr>
+        <w:ind w:left="4320" w:hanging="180"/>
+      </w:pPr>
+    </w:lvl>
+    <w:lvl w:ilvl="6" w:tplc="0409000F" w:tentative="1">
+      <w:start w:val="1"/>
+      <w:numFmt w:val="decimal"/>
+      <w:lvlText w:val="%7."/>
+      <w:lvlJc w:val="left"/>
+      <w:pPr>
+        <w:ind w:left="5040" w:hanging="360"/>
+      </w:pPr>
+    </w:lvl>
+    <w:lvl w:ilvl="7" w:tplc="04090019" w:tentative="1">
+      <w:start w:val="1"/>
+      <w:numFmt w:val="lowerLetter"/>
+      <w:lvlText w:val="%8."/>
+      <w:lvlJc w:val="left"/>
+      <w:pPr>
+        <w:ind w:left="5760" w:hanging="360"/>
+      </w:pPr>
+    </w:lvl>
+    <w:lvl w:ilvl="8" w:tplc="0409001B" w:tentative="1">
+      <w:start w:val="1"/>
+      <w:numFmt w:val="lowerRoman"/>
+      <w:lvlText w:val="%9."/>
+      <w:lvlJc w:val="right"/>
+      <w:pPr>
+        <w:ind w:left="6480" w:hanging="180"/>
+      </w:pPr>
+    </w:lvl>
+  </w:abstractNum>
+  <w:abstractNum w:abstractNumId="3" w15:restartNumberingAfterBreak="0">
     <w:nsid w:val="5B714651"/>
     <w:multiLevelType w:val="hybridMultilevel"/>
     <w:tmpl w:val="3656E2DC"/>
@@ -2961,7 +3905,7 @@
       </w:pPr>
     </w:lvl>
   </w:abstractNum>
-  <w:abstractNum w:abstractNumId="2" w15:restartNumberingAfterBreak="0">
+  <w:abstractNum w:abstractNumId="4" w15:restartNumberingAfterBreak="0">
     <w:nsid w:val="5E4D0038"/>
     <w:multiLevelType w:val="hybridMultilevel"/>
     <w:tmpl w:val="6E94B89C"/>
@@ -3050,7 +3994,7 @@
       </w:pPr>
     </w:lvl>
   </w:abstractNum>
-  <w:abstractNum w:abstractNumId="3" w15:restartNumberingAfterBreak="0">
+  <w:abstractNum w:abstractNumId="5" w15:restartNumberingAfterBreak="0">
     <w:nsid w:val="6F904193"/>
     <w:multiLevelType w:val="hybridMultilevel"/>
     <w:tmpl w:val="08121D82"/>
@@ -3139,7 +4083,7 @@
       </w:pPr>
     </w:lvl>
   </w:abstractNum>
-  <w:abstractNum w:abstractNumId="4" w15:restartNumberingAfterBreak="0">
+  <w:abstractNum w:abstractNumId="6" w15:restartNumberingAfterBreak="0">
     <w:nsid w:val="6FEF7660"/>
     <w:multiLevelType w:val="hybridMultilevel"/>
     <w:tmpl w:val="169EEE2A"/>
@@ -3252,20 +4196,118 @@
       </w:rPr>
     </w:lvl>
   </w:abstractNum>
+  <w:abstractNum w:abstractNumId="7" w15:restartNumberingAfterBreak="0">
+    <w:nsid w:val="7BA1343E"/>
+    <w:multiLevelType w:val="hybridMultilevel"/>
+    <w:tmpl w:val="239ED8FA"/>
+    <w:lvl w:ilvl="0" w:tplc="04090015">
+      <w:start w:val="1"/>
+      <w:numFmt w:val="upperLetter"/>
+      <w:lvlText w:val="%1."/>
+      <w:lvlJc w:val="left"/>
+      <w:pPr>
+        <w:ind w:left="720" w:hanging="360"/>
+      </w:pPr>
+      <w:rPr>
+        <w:rFonts w:hint="default"/>
+      </w:rPr>
+    </w:lvl>
+    <w:lvl w:ilvl="1" w:tplc="04090019" w:tentative="1">
+      <w:start w:val="1"/>
+      <w:numFmt w:val="lowerLetter"/>
+      <w:lvlText w:val="%2."/>
+      <w:lvlJc w:val="left"/>
+      <w:pPr>
+        <w:ind w:left="1440" w:hanging="360"/>
+      </w:pPr>
+    </w:lvl>
+    <w:lvl w:ilvl="2" w:tplc="0409001B" w:tentative="1">
+      <w:start w:val="1"/>
+      <w:numFmt w:val="lowerRoman"/>
+      <w:lvlText w:val="%3."/>
+      <w:lvlJc w:val="right"/>
+      <w:pPr>
+        <w:ind w:left="2160" w:hanging="180"/>
+      </w:pPr>
+    </w:lvl>
+    <w:lvl w:ilvl="3" w:tplc="0409000F" w:tentative="1">
+      <w:start w:val="1"/>
+      <w:numFmt w:val="decimal"/>
+      <w:lvlText w:val="%4."/>
+      <w:lvlJc w:val="left"/>
+      <w:pPr>
+        <w:ind w:left="2880" w:hanging="360"/>
+      </w:pPr>
+    </w:lvl>
+    <w:lvl w:ilvl="4" w:tplc="04090019" w:tentative="1">
+      <w:start w:val="1"/>
+      <w:numFmt w:val="lowerLetter"/>
+      <w:lvlText w:val="%5."/>
+      <w:lvlJc w:val="left"/>
+      <w:pPr>
+        <w:ind w:left="3600" w:hanging="360"/>
+      </w:pPr>
+    </w:lvl>
+    <w:lvl w:ilvl="5" w:tplc="0409001B" w:tentative="1">
+      <w:start w:val="1"/>
+      <w:numFmt w:val="lowerRoman"/>
+      <w:lvlText w:val="%6."/>
+      <w:lvlJc w:val="right"/>
+      <w:pPr>
+        <w:ind w:left="4320" w:hanging="180"/>
+      </w:pPr>
+    </w:lvl>
+    <w:lvl w:ilvl="6" w:tplc="0409000F" w:tentative="1">
+      <w:start w:val="1"/>
+      <w:numFmt w:val="decimal"/>
+      <w:lvlText w:val="%7."/>
+      <w:lvlJc w:val="left"/>
+      <w:pPr>
+        <w:ind w:left="5040" w:hanging="360"/>
+      </w:pPr>
+    </w:lvl>
+    <w:lvl w:ilvl="7" w:tplc="04090019" w:tentative="1">
+      <w:start w:val="1"/>
+      <w:numFmt w:val="lowerLetter"/>
+      <w:lvlText w:val="%8."/>
+      <w:lvlJc w:val="left"/>
+      <w:pPr>
+        <w:ind w:left="5760" w:hanging="360"/>
+      </w:pPr>
+    </w:lvl>
+    <w:lvl w:ilvl="8" w:tplc="0409001B" w:tentative="1">
+      <w:start w:val="1"/>
+      <w:numFmt w:val="lowerRoman"/>
+      <w:lvlText w:val="%9."/>
+      <w:lvlJc w:val="right"/>
+      <w:pPr>
+        <w:ind w:left="6480" w:hanging="180"/>
+      </w:pPr>
+    </w:lvl>
+  </w:abstractNum>
   <w:num w:numId="1">
+    <w:abstractNumId w:val="1"/>
+  </w:num>
+  <w:num w:numId="2">
+    <w:abstractNumId w:val="4"/>
+  </w:num>
+  <w:num w:numId="3">
+    <w:abstractNumId w:val="3"/>
+  </w:num>
+  <w:num w:numId="4">
+    <w:abstractNumId w:val="5"/>
+  </w:num>
+  <w:num w:numId="5">
+    <w:abstractNumId w:val="6"/>
+  </w:num>
+  <w:num w:numId="6">
     <w:abstractNumId w:val="0"/>
   </w:num>
-  <w:num w:numId="2">
+  <w:num w:numId="7">
+    <w:abstractNumId w:val="7"/>
+  </w:num>
+  <w:num w:numId="8">
     <w:abstractNumId w:val="2"/>
-  </w:num>
-  <w:num w:numId="3">
-    <w:abstractNumId w:val="1"/>
-  </w:num>
-  <w:num w:numId="4">
-    <w:abstractNumId w:val="3"/>
-  </w:num>
-  <w:num w:numId="5">
-    <w:abstractNumId w:val="4"/>
   </w:num>
 </w:numbering>
 </file>

</xml_diff>